<commit_message>
kuis lab pak mosses
</commit_message>
<xml_diff>
--- a/LAPORAN PERT 13 BASIS DATA.docx
+++ b/LAPORAN PERT 13 BASIS DATA.docx
@@ -1,6 +1,6 @@
 
 <file path=word/document.xml><?xml version="1.0" encoding="utf-8"?>
-<w:document xmlns:wpc="http://schemas.microsoft.com/office/word/2010/wordprocessingCanvas" xmlns:cx="http://schemas.microsoft.com/office/drawing/2014/chartex" xmlns:cx1="http://schemas.microsoft.com/office/drawing/2015/9/8/chartex" xmlns:cx2="http://schemas.microsoft.com/office/drawing/2015/10/21/chartex" xmlns:cx3="http://schemas.microsoft.com/office/drawing/2016/5/9/chartex" xmlns:cx4="http://schemas.microsoft.com/office/drawing/2016/5/10/chartex" xmlns:cx5="http://schemas.microsoft.com/office/drawing/2016/5/11/chartex" xmlns:cx6="http://schemas.microsoft.com/office/drawing/2016/5/12/chartex" xmlns:cx7="http://schemas.microsoft.com/office/drawing/2016/5/13/chartex" xmlns:cx8="http://schemas.microsoft.com/office/drawing/2016/5/14/chartex" xmlns:mc="http://schemas.openxmlformats.org/markup-compatibility/2006" xmlns:aink="http://schemas.microsoft.com/office/drawing/2016/ink" xmlns:am3d="http://schemas.microsoft.com/office/drawing/2017/model3d" xmlns:o="urn:schemas-microsoft-com:office:office" xmlns:r="http://schemas.openxmlformats.org/officeDocument/2006/relationships" xmlns:m="http://schemas.openxmlformats.org/officeDocument/2006/math" xmlns:v="urn:schemas-microsoft-com:vml" xmlns:wp14="http://schemas.microsoft.com/office/word/2010/wordprocessingDrawing" xmlns:wp="http://schemas.openxmlformats.org/drawingml/2006/wordprocessingDrawing" xmlns:w10="urn:schemas-microsoft-com:office:word" xmlns:w="http://schemas.openxmlformats.org/wordprocessingml/2006/main" xmlns:w14="http://schemas.microsoft.com/office/word/2010/wordml" xmlns:w15="http://schemas.microsoft.com/office/word/2012/wordml" xmlns:w16cex="http://schemas.microsoft.com/office/word/2018/wordml/cex" xmlns:w16cid="http://schemas.microsoft.com/office/word/2016/wordml/cid" xmlns:w16="http://schemas.microsoft.com/office/word/2018/wordml" xmlns:w16se="http://schemas.microsoft.com/office/word/2015/wordml/symex" xmlns:wpg="http://schemas.microsoft.com/office/word/2010/wordprocessingGroup" xmlns:wpi="http://schemas.microsoft.com/office/word/2010/wordprocessingInk" xmlns:wne="http://schemas.microsoft.com/office/word/2006/wordml" xmlns:wps="http://schemas.microsoft.com/office/word/2010/wordprocessingShape" mc:Ignorable="w14 w15 w16se w16cid w16 w16cex wp14">
+<w:document xmlns:wpc="http://schemas.microsoft.com/office/word/2010/wordprocessingCanvas" xmlns:mc="http://schemas.openxmlformats.org/markup-compatibility/2006" xmlns:o="urn:schemas-microsoft-com:office:office" xmlns:r="http://schemas.openxmlformats.org/officeDocument/2006/relationships" xmlns:m="http://schemas.openxmlformats.org/officeDocument/2006/math" xmlns:v="urn:schemas-microsoft-com:vml" xmlns:wp14="http://schemas.microsoft.com/office/word/2010/wordprocessingDrawing" xmlns:wp="http://schemas.openxmlformats.org/drawingml/2006/wordprocessingDrawing" xmlns:w10="urn:schemas-microsoft-com:office:word" xmlns:w="http://schemas.openxmlformats.org/wordprocessingml/2006/main" xmlns:w14="http://schemas.microsoft.com/office/word/2010/wordml" xmlns:w15="http://schemas.microsoft.com/office/word/2012/wordml" xmlns:wpg="http://schemas.microsoft.com/office/word/2010/wordprocessingGroup" xmlns:wpi="http://schemas.microsoft.com/office/word/2010/wordprocessingInk" xmlns:wne="http://schemas.microsoft.com/office/word/2006/wordml" xmlns:wps="http://schemas.microsoft.com/office/word/2010/wordprocessingShape" mc:Ignorable="w14 w15 wp14">
   <w:body>
     <w:p>
       <w:pPr>
@@ -200,7 +200,7 @@
           <w:noProof/>
           <w:sz w:val="24"/>
           <w:szCs w:val="24"/>
-          <w:lang w:eastAsia="id-ID"/>
+          <w:lang w:val="en-US"/>
         </w:rPr>
         <w:drawing>
           <wp:anchor distT="0" distB="0" distL="114300" distR="114300" simplePos="0" relativeHeight="251659264" behindDoc="1" locked="0" layoutInCell="1" allowOverlap="1" wp14:anchorId="09552AAA" wp14:editId="23527E4C">
@@ -531,7 +531,6 @@
         <w:t xml:space="preserve">, </w:t>
       </w:r>
       <w:proofErr w:type="spellStart"/>
-      <w:proofErr w:type="gramStart"/>
       <w:r>
         <w:rPr>
           <w:rFonts w:ascii="Times New Roman" w:hAnsi="Times New Roman" w:cs="Times New Roman"/>
@@ -544,7 +543,6 @@
         <w:t>M.Kom</w:t>
       </w:r>
       <w:proofErr w:type="spellEnd"/>
-      <w:proofErr w:type="gramEnd"/>
     </w:p>
     <w:p>
       <w:pPr>
@@ -839,7 +837,7 @@
           <w:noProof/>
           <w:sz w:val="24"/>
           <w:szCs w:val="24"/>
-          <w:lang w:eastAsia="id-ID"/>
+          <w:lang w:val="en-US"/>
         </w:rPr>
         <w:lastRenderedPageBreak/>
         <mc:AlternateContent>
@@ -939,7 +937,7 @@
               </wp:anchor>
             </w:drawing>
           </mc:Choice>
-          <mc:Fallback>
+          <mc:Fallback xmlns:w16se="http://schemas.microsoft.com/office/word/2015/wordml/symex" xmlns:w16="http://schemas.microsoft.com/office/word/2018/wordml" xmlns:w16cid="http://schemas.microsoft.com/office/word/2016/wordml/cid" xmlns:w16cex="http://schemas.microsoft.com/office/word/2018/wordml/cex" xmlns:am3d="http://schemas.microsoft.com/office/drawing/2017/model3d" xmlns:aink="http://schemas.microsoft.com/office/drawing/2016/ink" xmlns:cx8="http://schemas.microsoft.com/office/drawing/2016/5/14/chartex" xmlns:cx7="http://schemas.microsoft.com/office/drawing/2016/5/13/chartex" xmlns:cx6="http://schemas.microsoft.com/office/drawing/2016/5/12/chartex" xmlns:cx5="http://schemas.microsoft.com/office/drawing/2016/5/11/chartex" xmlns:cx4="http://schemas.microsoft.com/office/drawing/2016/5/10/chartex" xmlns:cx3="http://schemas.microsoft.com/office/drawing/2016/5/9/chartex" xmlns:cx2="http://schemas.microsoft.com/office/drawing/2015/10/21/chartex" xmlns:cx1="http://schemas.microsoft.com/office/drawing/2015/9/8/chartex" xmlns:cx="http://schemas.microsoft.com/office/drawing/2014/chartex">
             <w:pict>
               <v:shapetype w14:anchorId="2EC3E87A" id="_x0000_t202" coordsize="21600,21600" o:spt="202" path="m,l,21600r21600,l21600,xe">
                 <v:stroke joinstyle="miter"/>
@@ -1174,14 +1172,65 @@
           <w:lang w:val="en-US"/>
         </w:rPr>
       </w:pPr>
-      <w:r>
-        <w:rPr>
-          <w:rFonts w:ascii="Times New Roman" w:hAnsi="Times New Roman" w:cs="Times New Roman"/>
-          <w:sz w:val="24"/>
-          <w:szCs w:val="24"/>
-          <w:lang w:val="en-US"/>
-        </w:rPr>
-        <w:t>A</w:t>
+      <w:proofErr w:type="spellStart"/>
+      <w:r>
+        <w:rPr>
+          <w:rFonts w:ascii="Times New Roman" w:hAnsi="Times New Roman" w:cs="Times New Roman"/>
+          <w:sz w:val="24"/>
+          <w:szCs w:val="24"/>
+          <w:lang w:val="en-US"/>
+        </w:rPr>
+        <w:t>Buat</w:t>
+      </w:r>
+      <w:proofErr w:type="spellEnd"/>
+      <w:r>
+        <w:rPr>
+          <w:rFonts w:ascii="Times New Roman" w:hAnsi="Times New Roman" w:cs="Times New Roman"/>
+          <w:sz w:val="24"/>
+          <w:szCs w:val="24"/>
+          <w:lang w:val="en-US"/>
+        </w:rPr>
+        <w:t xml:space="preserve"> folder di </w:t>
+      </w:r>
+      <w:proofErr w:type="spellStart"/>
+      <w:r>
+        <w:rPr>
+          <w:rFonts w:ascii="Times New Roman" w:hAnsi="Times New Roman" w:cs="Times New Roman"/>
+          <w:sz w:val="24"/>
+          <w:szCs w:val="24"/>
+          <w:lang w:val="en-US"/>
+        </w:rPr>
+        <w:t>htdocs</w:t>
+      </w:r>
+      <w:proofErr w:type="spellEnd"/>
+      <w:r>
+        <w:rPr>
+          <w:rFonts w:ascii="Times New Roman" w:hAnsi="Times New Roman" w:cs="Times New Roman"/>
+          <w:sz w:val="24"/>
+          <w:szCs w:val="24"/>
+          <w:lang w:val="en-US"/>
+        </w:rPr>
+        <w:t xml:space="preserve"> </w:t>
+      </w:r>
+      <w:proofErr w:type="spellStart"/>
+      <w:r>
+        <w:rPr>
+          <w:rFonts w:ascii="Times New Roman" w:hAnsi="Times New Roman" w:cs="Times New Roman"/>
+          <w:sz w:val="24"/>
+          <w:szCs w:val="24"/>
+          <w:lang w:val="en-US"/>
+        </w:rPr>
+        <w:t>untuk</w:t>
+      </w:r>
+      <w:proofErr w:type="spellEnd"/>
+      <w:r>
+        <w:rPr>
+          <w:rFonts w:ascii="Times New Roman" w:hAnsi="Times New Roman" w:cs="Times New Roman"/>
+          <w:sz w:val="24"/>
+          <w:szCs w:val="24"/>
+          <w:lang w:val="en-US"/>
+        </w:rPr>
+        <w:t xml:space="preserve"> web server</w:t>
       </w:r>
     </w:p>
     <w:p>
@@ -1199,11 +1248,274 @@
       <w:r>
         <w:rPr>
           <w:noProof/>
+          <w:lang w:val="en-US"/>
+        </w:rPr>
+        <mc:AlternateContent>
+          <mc:Choice Requires="wps">
+            <w:drawing>
+              <wp:anchor distT="0" distB="0" distL="114300" distR="114300" simplePos="0" relativeHeight="251661312" behindDoc="0" locked="0" layoutInCell="1" allowOverlap="1" wp14:anchorId="7FE06CAE" wp14:editId="09D0F732">
+                <wp:simplePos x="0" y="0"/>
+                <wp:positionH relativeFrom="column">
+                  <wp:posOffset>3091180</wp:posOffset>
+                </wp:positionH>
+                <wp:positionV relativeFrom="paragraph">
+                  <wp:posOffset>689338</wp:posOffset>
+                </wp:positionV>
+                <wp:extent cx="3145971" cy="370114"/>
+                <wp:effectExtent l="0" t="0" r="16510" b="11430"/>
+                <wp:wrapNone/>
+                <wp:docPr id="7" name="Text Box 7"/>
+                <wp:cNvGraphicFramePr/>
+                <a:graphic xmlns:a="http://schemas.openxmlformats.org/drawingml/2006/main">
+                  <a:graphicData uri="http://schemas.microsoft.com/office/word/2010/wordprocessingShape">
+                    <wps:wsp>
+                      <wps:cNvSpPr txBox="1"/>
+                      <wps:spPr>
+                        <a:xfrm>
+                          <a:off x="0" y="0"/>
+                          <a:ext cx="3145971" cy="370114"/>
+                        </a:xfrm>
+                        <a:prstGeom prst="rect">
+                          <a:avLst/>
+                        </a:prstGeom>
+                        <a:solidFill>
+                          <a:schemeClr val="lt1"/>
+                        </a:solidFill>
+                        <a:ln w="6350">
+                          <a:solidFill>
+                            <a:prstClr val="black"/>
+                          </a:solidFill>
+                        </a:ln>
+                        <a:effectLst/>
+                      </wps:spPr>
+                      <wps:style>
+                        <a:lnRef idx="0">
+                          <a:schemeClr val="accent1"/>
+                        </a:lnRef>
+                        <a:fillRef idx="0">
+                          <a:schemeClr val="accent1"/>
+                        </a:fillRef>
+                        <a:effectRef idx="0">
+                          <a:schemeClr val="accent1"/>
+                        </a:effectRef>
+                        <a:fontRef idx="minor">
+                          <a:schemeClr val="dk1"/>
+                        </a:fontRef>
+                      </wps:style>
+                      <wps:txbx>
+                        <w:txbxContent>
+                          <w:p>
+                            <w:pPr>
+                              <w:rPr>
+                                <w:lang w:val="en-US"/>
+                              </w:rPr>
+                            </w:pPr>
+                            <w:proofErr w:type="spellStart"/>
+                            <w:r>
+                              <w:rPr>
+                                <w:lang w:val="en-US"/>
+                              </w:rPr>
+                              <w:t>Prog</w:t>
+                            </w:r>
+                            <w:proofErr w:type="spellEnd"/>
+                            <w:r>
+                              <w:rPr>
+                                <w:lang w:val="en-US"/>
+                              </w:rPr>
+                              <w:t xml:space="preserve"> 1 </w:t>
+                            </w:r>
+                            <w:proofErr w:type="spellStart"/>
+                            <w:r>
+                              <w:rPr>
+                                <w:lang w:val="en-US"/>
+                              </w:rPr>
+                              <w:t>untuk</w:t>
+                            </w:r>
+                            <w:proofErr w:type="spellEnd"/>
+                            <w:r>
+                              <w:rPr>
+                                <w:lang w:val="en-US"/>
+                              </w:rPr>
+                              <w:t xml:space="preserve"> </w:t>
+                            </w:r>
+                            <w:proofErr w:type="spellStart"/>
+                            <w:r>
+                              <w:rPr>
+                                <w:lang w:val="en-US"/>
+                              </w:rPr>
+                              <w:t>memastikan</w:t>
+                            </w:r>
+                            <w:proofErr w:type="spellEnd"/>
+                            <w:r>
+                              <w:rPr>
+                                <w:lang w:val="en-US"/>
+                              </w:rPr>
+                              <w:t xml:space="preserve"> </w:t>
+                            </w:r>
+                            <w:proofErr w:type="spellStart"/>
+                            <w:r>
+                              <w:rPr>
+                                <w:lang w:val="en-US"/>
+                              </w:rPr>
+                              <w:t>koneksi</w:t>
+                            </w:r>
+                            <w:proofErr w:type="spellEnd"/>
+                            <w:r>
+                              <w:rPr>
+                                <w:lang w:val="en-US"/>
+                              </w:rPr>
+                              <w:t xml:space="preserve"> </w:t>
+                            </w:r>
+                            <w:proofErr w:type="spellStart"/>
+                            <w:r>
+                              <w:rPr>
+                                <w:lang w:val="en-US"/>
+                              </w:rPr>
+                              <w:t>ke</w:t>
+                            </w:r>
+                            <w:proofErr w:type="spellEnd"/>
+                            <w:r>
+                              <w:rPr>
+                                <w:lang w:val="en-US"/>
+                              </w:rPr>
+                              <w:t xml:space="preserve"> </w:t>
+                            </w:r>
+                            <w:proofErr w:type="spellStart"/>
+                            <w:r>
+                              <w:rPr>
+                                <w:lang w:val="en-US"/>
+                              </w:rPr>
+                              <w:t>mysql</w:t>
+                            </w:r>
+                            <w:proofErr w:type="spellEnd"/>
+                          </w:p>
+                        </w:txbxContent>
+                      </wps:txbx>
+                      <wps:bodyPr rot="0" spcFirstLastPara="0" vertOverflow="overflow" horzOverflow="overflow" vert="horz" wrap="square" lIns="91440" tIns="45720" rIns="91440" bIns="45720" numCol="1" spcCol="0" rtlCol="0" fromWordArt="0" anchor="t" anchorCtr="0" forceAA="0" compatLnSpc="1">
+                        <a:prstTxWarp prst="textNoShape">
+                          <a:avLst/>
+                        </a:prstTxWarp>
+                        <a:noAutofit/>
+                      </wps:bodyPr>
+                    </wps:wsp>
+                  </a:graphicData>
+                </a:graphic>
+                <wp14:sizeRelV relativeFrom="margin">
+                  <wp14:pctHeight>0</wp14:pctHeight>
+                </wp14:sizeRelV>
+              </wp:anchor>
+            </w:drawing>
+          </mc:Choice>
+          <mc:Fallback>
+            <w:pict>
+              <v:shapetype w14:anchorId="7FE06CAE" id="_x0000_t202" coordsize="21600,21600" o:spt="202" path="m,l,21600r21600,l21600,xe">
+                <v:stroke joinstyle="miter"/>
+                <v:path gradientshapeok="t" o:connecttype="rect"/>
+              </v:shapetype>
+              <v:shape id="Text Box 7" o:spid="_x0000_s1027" type="#_x0000_t202" style="position:absolute;margin-left:243.4pt;margin-top:54.3pt;width:247.7pt;height:29.15pt;z-index:251661312;visibility:visible;mso-wrap-style:square;mso-height-percent:0;mso-wrap-distance-left:9pt;mso-wrap-distance-top:0;mso-wrap-distance-right:9pt;mso-wrap-distance-bottom:0;mso-position-horizontal:absolute;mso-position-horizontal-relative:text;mso-position-vertical:absolute;mso-position-vertical-relative:text;mso-height-percent:0;mso-height-relative:margin;v-text-anchor:top" o:gfxdata="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" fillcolor="white [3201]" strokeweight=".5pt">
+                <v:textbox>
+                  <w:txbxContent>
+                    <w:p>
+                      <w:pPr>
+                        <w:rPr>
+                          <w:lang w:val="en-US"/>
+                        </w:rPr>
+                      </w:pPr>
+                      <w:proofErr w:type="spellStart"/>
+                      <w:r>
+                        <w:rPr>
+                          <w:lang w:val="en-US"/>
+                        </w:rPr>
+                        <w:t>Prog</w:t>
+                      </w:r>
+                      <w:proofErr w:type="spellEnd"/>
+                      <w:r>
+                        <w:rPr>
+                          <w:lang w:val="en-US"/>
+                        </w:rPr>
+                        <w:t xml:space="preserve"> 1 </w:t>
+                      </w:r>
+                      <w:proofErr w:type="spellStart"/>
+                      <w:r>
+                        <w:rPr>
+                          <w:lang w:val="en-US"/>
+                        </w:rPr>
+                        <w:t>untuk</w:t>
+                      </w:r>
+                      <w:proofErr w:type="spellEnd"/>
+                      <w:r>
+                        <w:rPr>
+                          <w:lang w:val="en-US"/>
+                        </w:rPr>
+                        <w:t xml:space="preserve"> </w:t>
+                      </w:r>
+                      <w:proofErr w:type="spellStart"/>
+                      <w:r>
+                        <w:rPr>
+                          <w:lang w:val="en-US"/>
+                        </w:rPr>
+                        <w:t>memastikan</w:t>
+                      </w:r>
+                      <w:proofErr w:type="spellEnd"/>
+                      <w:r>
+                        <w:rPr>
+                          <w:lang w:val="en-US"/>
+                        </w:rPr>
+                        <w:t xml:space="preserve"> </w:t>
+                      </w:r>
+                      <w:proofErr w:type="spellStart"/>
+                      <w:r>
+                        <w:rPr>
+                          <w:lang w:val="en-US"/>
+                        </w:rPr>
+                        <w:t>koneksi</w:t>
+                      </w:r>
+                      <w:proofErr w:type="spellEnd"/>
+                      <w:r>
+                        <w:rPr>
+                          <w:lang w:val="en-US"/>
+                        </w:rPr>
+                        <w:t xml:space="preserve"> </w:t>
+                      </w:r>
+                      <w:proofErr w:type="spellStart"/>
+                      <w:r>
+                        <w:rPr>
+                          <w:lang w:val="en-US"/>
+                        </w:rPr>
+                        <w:t>ke</w:t>
+                      </w:r>
+                      <w:proofErr w:type="spellEnd"/>
+                      <w:r>
+                        <w:rPr>
+                          <w:lang w:val="en-US"/>
+                        </w:rPr>
+                        <w:t xml:space="preserve"> </w:t>
+                      </w:r>
+                      <w:proofErr w:type="spellStart"/>
+                      <w:r>
+                        <w:rPr>
+                          <w:lang w:val="en-US"/>
+                        </w:rPr>
+                        <w:t>mysql</w:t>
+                      </w:r>
+                      <w:proofErr w:type="spellEnd"/>
+                    </w:p>
+                  </w:txbxContent>
+                </v:textbox>
+              </v:shape>
+            </w:pict>
+          </mc:Fallback>
+        </mc:AlternateContent>
+      </w:r>
+      <w:r>
+        <w:rPr>
+          <w:noProof/>
+          <w:lang w:val="en-US"/>
         </w:rPr>
         <w:drawing>
-          <wp:inline distT="0" distB="0" distL="0" distR="0" wp14:anchorId="1709F91F" wp14:editId="74A6E44A">
-            <wp:extent cx="3143250" cy="476250"/>
-            <wp:effectExtent l="0" t="0" r="0" b="0"/>
+          <wp:inline distT="0" distB="0" distL="0" distR="0" wp14:anchorId="1709F91F" wp14:editId="694BBE2A">
+            <wp:extent cx="3143250" cy="354330"/>
+            <wp:effectExtent l="0" t="0" r="0" b="7620"/>
             <wp:docPr id="2" name="Picture 2"/>
             <wp:cNvGraphicFramePr>
               <a:graphicFrameLocks xmlns:a="http://schemas.openxmlformats.org/drawingml/2006/main" noChangeAspect="1"/>
@@ -1215,20 +1527,27 @@
                     <pic:cNvPr id="1" name=""/>
                     <pic:cNvPicPr/>
                   </pic:nvPicPr>
-                  <pic:blipFill>
+                  <pic:blipFill rotWithShape="1">
                     <a:blip r:embed="rId6"/>
-                    <a:stretch>
-                      <a:fillRect/>
-                    </a:stretch>
+                    <a:srcRect t="25600"/>
+                    <a:stretch/>
                   </pic:blipFill>
-                  <pic:spPr>
+                  <pic:spPr bwMode="auto">
                     <a:xfrm>
                       <a:off x="0" y="0"/>
-                      <a:ext cx="3143250" cy="476250"/>
+                      <a:ext cx="3143250" cy="354330"/>
                     </a:xfrm>
                     <a:prstGeom prst="rect">
                       <a:avLst/>
                     </a:prstGeom>
+                    <a:ln>
+                      <a:noFill/>
+                    </a:ln>
+                    <a:extLst>
+                      <a:ext uri="{53640926-AAD7-44D8-BBD7-CCE9431645EC}">
+                        <a14:shadowObscured xmlns:a14="http://schemas.microsoft.com/office/drawing/2010/main"/>
+                      </a:ext>
+                    </a:extLst>
                   </pic:spPr>
                 </pic:pic>
               </a:graphicData>
@@ -1239,6 +1558,7 @@
       <w:r>
         <w:rPr>
           <w:noProof/>
+          <w:lang w:val="en-US"/>
         </w:rPr>
         <w:drawing>
           <wp:inline distT="0" distB="0" distL="0" distR="0" wp14:anchorId="07543B70" wp14:editId="1F207E27">
@@ -1293,15 +1613,137 @@
           <w:lang w:val="en-US"/>
         </w:rPr>
       </w:pPr>
-      <w:r>
-        <w:rPr>
-          <w:rFonts w:ascii="Times New Roman" w:hAnsi="Times New Roman" w:cs="Times New Roman"/>
-          <w:sz w:val="24"/>
-          <w:szCs w:val="24"/>
-          <w:lang w:val="en-US"/>
-        </w:rPr>
-        <w:t>A</w:t>
-      </w:r>
+      <w:proofErr w:type="spellStart"/>
+      <w:r>
+        <w:rPr>
+          <w:rFonts w:ascii="Times New Roman" w:hAnsi="Times New Roman" w:cs="Times New Roman"/>
+          <w:sz w:val="24"/>
+          <w:szCs w:val="24"/>
+          <w:lang w:val="en-US"/>
+        </w:rPr>
+        <w:t>Ketika</w:t>
+      </w:r>
+      <w:proofErr w:type="spellEnd"/>
+      <w:r>
+        <w:rPr>
+          <w:rFonts w:ascii="Times New Roman" w:hAnsi="Times New Roman" w:cs="Times New Roman"/>
+          <w:sz w:val="24"/>
+          <w:szCs w:val="24"/>
+          <w:lang w:val="en-US"/>
+        </w:rPr>
+        <w:t xml:space="preserve"> server apache di </w:t>
+      </w:r>
+      <w:proofErr w:type="spellStart"/>
+      <w:r>
+        <w:rPr>
+          <w:rFonts w:ascii="Times New Roman" w:hAnsi="Times New Roman" w:cs="Times New Roman"/>
+          <w:sz w:val="24"/>
+          <w:szCs w:val="24"/>
+          <w:lang w:val="en-US"/>
+        </w:rPr>
+        <w:t>nonaktifkan</w:t>
+      </w:r>
+      <w:proofErr w:type="spellEnd"/>
+      <w:r>
+        <w:rPr>
+          <w:rFonts w:ascii="Times New Roman" w:hAnsi="Times New Roman" w:cs="Times New Roman"/>
+          <w:sz w:val="24"/>
+          <w:szCs w:val="24"/>
+          <w:lang w:val="en-US"/>
+        </w:rPr>
+        <w:t xml:space="preserve"> </w:t>
+      </w:r>
+      <w:proofErr w:type="spellStart"/>
+      <w:r>
+        <w:rPr>
+          <w:rFonts w:ascii="Times New Roman" w:hAnsi="Times New Roman" w:cs="Times New Roman"/>
+          <w:sz w:val="24"/>
+          <w:szCs w:val="24"/>
+          <w:lang w:val="en-US"/>
+        </w:rPr>
+        <w:t>maka</w:t>
+      </w:r>
+      <w:proofErr w:type="spellEnd"/>
+      <w:r>
+        <w:rPr>
+          <w:rFonts w:ascii="Times New Roman" w:hAnsi="Times New Roman" w:cs="Times New Roman"/>
+          <w:sz w:val="24"/>
+          <w:szCs w:val="24"/>
+          <w:lang w:val="en-US"/>
+        </w:rPr>
+        <w:t xml:space="preserve"> </w:t>
+      </w:r>
+      <w:proofErr w:type="spellStart"/>
+      <w:r>
+        <w:rPr>
+          <w:rFonts w:ascii="Times New Roman" w:hAnsi="Times New Roman" w:cs="Times New Roman"/>
+          <w:sz w:val="24"/>
+          <w:szCs w:val="24"/>
+          <w:lang w:val="en-US"/>
+        </w:rPr>
+        <w:t>akan</w:t>
+      </w:r>
+      <w:proofErr w:type="spellEnd"/>
+      <w:r>
+        <w:rPr>
+          <w:rFonts w:ascii="Times New Roman" w:hAnsi="Times New Roman" w:cs="Times New Roman"/>
+          <w:sz w:val="24"/>
+          <w:szCs w:val="24"/>
+          <w:lang w:val="en-US"/>
+        </w:rPr>
+        <w:t xml:space="preserve"> </w:t>
+      </w:r>
+      <w:proofErr w:type="spellStart"/>
+      <w:r>
+        <w:rPr>
+          <w:rFonts w:ascii="Times New Roman" w:hAnsi="Times New Roman" w:cs="Times New Roman"/>
+          <w:sz w:val="24"/>
+          <w:szCs w:val="24"/>
+          <w:lang w:val="en-US"/>
+        </w:rPr>
+        <w:t>tampil</w:t>
+      </w:r>
+      <w:proofErr w:type="spellEnd"/>
+      <w:r>
+        <w:rPr>
+          <w:rFonts w:ascii="Times New Roman" w:hAnsi="Times New Roman" w:cs="Times New Roman"/>
+          <w:sz w:val="24"/>
+          <w:szCs w:val="24"/>
+          <w:lang w:val="en-US"/>
+        </w:rPr>
+        <w:t xml:space="preserve"> </w:t>
+      </w:r>
+      <w:proofErr w:type="spellStart"/>
+      <w:r>
+        <w:rPr>
+          <w:rFonts w:ascii="Times New Roman" w:hAnsi="Times New Roman" w:cs="Times New Roman"/>
+          <w:sz w:val="24"/>
+          <w:szCs w:val="24"/>
+          <w:lang w:val="en-US"/>
+        </w:rPr>
+        <w:t>tampilan</w:t>
+      </w:r>
+      <w:proofErr w:type="spellEnd"/>
+      <w:r>
+        <w:rPr>
+          <w:rFonts w:ascii="Times New Roman" w:hAnsi="Times New Roman" w:cs="Times New Roman"/>
+          <w:sz w:val="24"/>
+          <w:szCs w:val="24"/>
+          <w:lang w:val="en-US"/>
+        </w:rPr>
+        <w:t xml:space="preserve"> </w:t>
+      </w:r>
+      <w:proofErr w:type="spellStart"/>
+      <w:r>
+        <w:rPr>
+          <w:rFonts w:ascii="Times New Roman" w:hAnsi="Times New Roman" w:cs="Times New Roman"/>
+          <w:sz w:val="24"/>
+          <w:szCs w:val="24"/>
+          <w:lang w:val="en-US"/>
+        </w:rPr>
+        <w:t>berikut</w:t>
+      </w:r>
+      <w:proofErr w:type="spellEnd"/>
     </w:p>
     <w:p>
       <w:pPr>
@@ -1318,11 +1760,60 @@
       <w:r>
         <w:rPr>
           <w:noProof/>
+          <w:lang w:val="en-US"/>
         </w:rPr>
         <w:drawing>
-          <wp:inline distT="0" distB="0" distL="0" distR="0" wp14:anchorId="3317FEF4" wp14:editId="274D7F76">
-            <wp:extent cx="6646545" cy="3930015"/>
-            <wp:effectExtent l="0" t="0" r="1905" b="0"/>
+          <wp:inline distT="0" distB="0" distL="0" distR="0" wp14:anchorId="646F4B42" wp14:editId="2E80B681">
+            <wp:extent cx="3547677" cy="283029"/>
+            <wp:effectExtent l="0" t="0" r="0" b="3175"/>
+            <wp:docPr id="22" name="Picture 22"/>
+            <wp:cNvGraphicFramePr>
+              <a:graphicFrameLocks xmlns:a="http://schemas.openxmlformats.org/drawingml/2006/main" noChangeAspect="1"/>
+            </wp:cNvGraphicFramePr>
+            <a:graphic xmlns:a="http://schemas.openxmlformats.org/drawingml/2006/main">
+              <a:graphicData uri="http://schemas.openxmlformats.org/drawingml/2006/picture">
+                <pic:pic xmlns:pic="http://schemas.openxmlformats.org/drawingml/2006/picture">
+                  <pic:nvPicPr>
+                    <pic:cNvPr id="1" name=""/>
+                    <pic:cNvPicPr/>
+                  </pic:nvPicPr>
+                  <pic:blipFill rotWithShape="1">
+                    <a:blip r:embed="rId8"/>
+                    <a:srcRect t="826" r="46607" b="91970"/>
+                    <a:stretch/>
+                  </pic:blipFill>
+                  <pic:spPr bwMode="auto">
+                    <a:xfrm>
+                      <a:off x="0" y="0"/>
+                      <a:ext cx="3548743" cy="283114"/>
+                    </a:xfrm>
+                    <a:prstGeom prst="rect">
+                      <a:avLst/>
+                    </a:prstGeom>
+                    <a:ln>
+                      <a:noFill/>
+                    </a:ln>
+                    <a:extLst>
+                      <a:ext uri="{53640926-AAD7-44D8-BBD7-CCE9431645EC}">
+                        <a14:shadowObscured xmlns:a14="http://schemas.microsoft.com/office/drawing/2010/main"/>
+                      </a:ext>
+                    </a:extLst>
+                  </pic:spPr>
+                </pic:pic>
+              </a:graphicData>
+            </a:graphic>
+          </wp:inline>
+        </w:drawing>
+      </w:r>
+      <w:r>
+        <w:rPr>
+          <w:noProof/>
+          <w:lang w:val="en-US"/>
+        </w:rPr>
+        <w:drawing>
+          <wp:inline distT="0" distB="0" distL="0" distR="0" wp14:anchorId="3317FEF4" wp14:editId="71E4741B">
+            <wp:extent cx="3548380" cy="2732184"/>
+            <wp:effectExtent l="0" t="0" r="0" b="0"/>
             <wp:docPr id="3" name="Picture 3"/>
             <wp:cNvGraphicFramePr>
               <a:graphicFrameLocks xmlns:a="http://schemas.openxmlformats.org/drawingml/2006/main" noChangeAspect="1"/>
@@ -1334,20 +1825,27 @@
                     <pic:cNvPr id="1" name=""/>
                     <pic:cNvPicPr/>
                   </pic:nvPicPr>
-                  <pic:blipFill>
+                  <pic:blipFill rotWithShape="1">
                     <a:blip r:embed="rId8"/>
-                    <a:stretch>
-                      <a:fillRect/>
-                    </a:stretch>
+                    <a:srcRect t="30472" r="46607"/>
+                    <a:stretch/>
                   </pic:blipFill>
-                  <pic:spPr>
+                  <pic:spPr bwMode="auto">
                     <a:xfrm>
                       <a:off x="0" y="0"/>
-                      <a:ext cx="6646545" cy="3930015"/>
+                      <a:ext cx="3548743" cy="2732464"/>
                     </a:xfrm>
                     <a:prstGeom prst="rect">
                       <a:avLst/>
                     </a:prstGeom>
+                    <a:ln>
+                      <a:noFill/>
+                    </a:ln>
+                    <a:extLst>
+                      <a:ext uri="{53640926-AAD7-44D8-BBD7-CCE9431645EC}">
+                        <a14:shadowObscured xmlns:a14="http://schemas.microsoft.com/office/drawing/2010/main"/>
+                      </a:ext>
+                    </a:extLst>
                   </pic:spPr>
                 </pic:pic>
               </a:graphicData>
@@ -1379,30 +1877,68 @@
           <w:szCs w:val="24"/>
           <w:lang w:val="en-US"/>
         </w:rPr>
-        <w:t>A</w:t>
-      </w:r>
-    </w:p>
-    <w:p>
-      <w:pPr>
-        <w:pStyle w:val="ListParagraph"/>
-        <w:spacing w:line="240" w:lineRule="auto"/>
-        <w:ind w:left="0"/>
-        <w:rPr>
-          <w:rFonts w:ascii="Times New Roman" w:hAnsi="Times New Roman" w:cs="Times New Roman"/>
-          <w:sz w:val="24"/>
-          <w:szCs w:val="24"/>
-          <w:lang w:val="en-US"/>
-        </w:rPr>
-      </w:pPr>
+        <w:t xml:space="preserve">Prog2 </w:t>
+      </w:r>
+      <w:proofErr w:type="spellStart"/>
+      <w:r>
+        <w:rPr>
+          <w:rFonts w:ascii="Times New Roman" w:hAnsi="Times New Roman" w:cs="Times New Roman"/>
+          <w:sz w:val="24"/>
+          <w:szCs w:val="24"/>
+          <w:lang w:val="en-US"/>
+        </w:rPr>
+        <w:t>untuk</w:t>
+      </w:r>
+      <w:proofErr w:type="spellEnd"/>
+      <w:r>
+        <w:rPr>
+          <w:rFonts w:ascii="Times New Roman" w:hAnsi="Times New Roman" w:cs="Times New Roman"/>
+          <w:sz w:val="24"/>
+          <w:szCs w:val="24"/>
+          <w:lang w:val="en-US"/>
+        </w:rPr>
+        <w:t xml:space="preserve"> query </w:t>
+      </w:r>
+      <w:proofErr w:type="spellStart"/>
+      <w:r>
+        <w:rPr>
+          <w:rFonts w:ascii="Times New Roman" w:hAnsi="Times New Roman" w:cs="Times New Roman"/>
+          <w:sz w:val="24"/>
+          <w:szCs w:val="24"/>
+          <w:lang w:val="en-US"/>
+        </w:rPr>
+        <w:t>membuat</w:t>
+      </w:r>
+      <w:proofErr w:type="spellEnd"/>
+      <w:r>
+        <w:rPr>
+          <w:rFonts w:ascii="Times New Roman" w:hAnsi="Times New Roman" w:cs="Times New Roman"/>
+          <w:sz w:val="24"/>
+          <w:szCs w:val="24"/>
+          <w:lang w:val="en-US"/>
+        </w:rPr>
+        <w:t xml:space="preserve"> database </w:t>
+      </w:r>
+      <w:proofErr w:type="spellStart"/>
+      <w:r>
+        <w:rPr>
+          <w:rFonts w:ascii="Times New Roman" w:hAnsi="Times New Roman" w:cs="Times New Roman"/>
+          <w:sz w:val="24"/>
+          <w:szCs w:val="24"/>
+          <w:lang w:val="en-US"/>
+        </w:rPr>
+        <w:t>baru</w:t>
+      </w:r>
+      <w:proofErr w:type="spellEnd"/>
       <w:r>
         <w:rPr>
           <w:noProof/>
-        </w:rPr>
-        <w:lastRenderedPageBreak/>
+          <w:lang w:val="en-US"/>
+        </w:rPr>
         <w:drawing>
-          <wp:inline distT="0" distB="0" distL="0" distR="0" wp14:anchorId="568BAC01" wp14:editId="475276BB">
-            <wp:extent cx="6543675" cy="2457450"/>
-            <wp:effectExtent l="0" t="0" r="9525" b="0"/>
+          <wp:inline distT="0" distB="0" distL="0" distR="0" wp14:anchorId="3211E94E" wp14:editId="7430183E">
+            <wp:extent cx="6543675" cy="1894114"/>
+            <wp:effectExtent l="0" t="0" r="0" b="0"/>
             <wp:docPr id="5" name="Picture 5"/>
             <wp:cNvGraphicFramePr>
               <a:graphicFrameLocks xmlns:a="http://schemas.openxmlformats.org/drawingml/2006/main" noChangeAspect="1"/>
@@ -1414,20 +1950,27 @@
                     <pic:cNvPr id="1" name=""/>
                     <pic:cNvPicPr/>
                   </pic:nvPicPr>
-                  <pic:blipFill>
+                  <pic:blipFill rotWithShape="1">
                     <a:blip r:embed="rId9"/>
-                    <a:stretch>
-                      <a:fillRect/>
-                    </a:stretch>
+                    <a:srcRect t="15504" b="7420"/>
+                    <a:stretch/>
                   </pic:blipFill>
-                  <pic:spPr>
+                  <pic:spPr bwMode="auto">
                     <a:xfrm>
                       <a:off x="0" y="0"/>
-                      <a:ext cx="6543675" cy="2457450"/>
+                      <a:ext cx="6543675" cy="1894114"/>
                     </a:xfrm>
                     <a:prstGeom prst="rect">
                       <a:avLst/>
                     </a:prstGeom>
+                    <a:ln>
+                      <a:noFill/>
+                    </a:ln>
+                    <a:extLst>
+                      <a:ext uri="{53640926-AAD7-44D8-BBD7-CCE9431645EC}">
+                        <a14:shadowObscured xmlns:a14="http://schemas.microsoft.com/office/drawing/2010/main"/>
+                      </a:ext>
+                    </a:extLst>
                   </pic:spPr>
                 </pic:pic>
               </a:graphicData>
@@ -1451,11 +1994,246 @@
       <w:r>
         <w:rPr>
           <w:noProof/>
+          <w:lang w:val="en-US"/>
+        </w:rPr>
+        <mc:AlternateContent>
+          <mc:Choice Requires="wps">
+            <w:drawing>
+              <wp:anchor distT="0" distB="0" distL="114300" distR="114300" simplePos="0" relativeHeight="251663360" behindDoc="0" locked="0" layoutInCell="1" allowOverlap="1" wp14:anchorId="09CF9A65" wp14:editId="370677C2">
+                <wp:simplePos x="0" y="0"/>
+                <wp:positionH relativeFrom="margin">
+                  <wp:posOffset>3900624</wp:posOffset>
+                </wp:positionH>
+                <wp:positionV relativeFrom="paragraph">
+                  <wp:posOffset>92166</wp:posOffset>
+                </wp:positionV>
+                <wp:extent cx="2481762" cy="435428"/>
+                <wp:effectExtent l="0" t="0" r="13970" b="22225"/>
+                <wp:wrapNone/>
+                <wp:docPr id="23" name="Text Box 23"/>
+                <wp:cNvGraphicFramePr/>
+                <a:graphic xmlns:a="http://schemas.openxmlformats.org/drawingml/2006/main">
+                  <a:graphicData uri="http://schemas.microsoft.com/office/word/2010/wordprocessingShape">
+                    <wps:wsp>
+                      <wps:cNvSpPr txBox="1"/>
+                      <wps:spPr>
+                        <a:xfrm>
+                          <a:off x="0" y="0"/>
+                          <a:ext cx="2481762" cy="435428"/>
+                        </a:xfrm>
+                        <a:prstGeom prst="rect">
+                          <a:avLst/>
+                        </a:prstGeom>
+                        <a:solidFill>
+                          <a:schemeClr val="lt1"/>
+                        </a:solidFill>
+                        <a:ln w="6350">
+                          <a:solidFill>
+                            <a:prstClr val="black"/>
+                          </a:solidFill>
+                        </a:ln>
+                        <a:effectLst/>
+                      </wps:spPr>
+                      <wps:style>
+                        <a:lnRef idx="0">
+                          <a:schemeClr val="accent1"/>
+                        </a:lnRef>
+                        <a:fillRef idx="0">
+                          <a:schemeClr val="accent1"/>
+                        </a:fillRef>
+                        <a:effectRef idx="0">
+                          <a:schemeClr val="accent1"/>
+                        </a:effectRef>
+                        <a:fontRef idx="minor">
+                          <a:schemeClr val="dk1"/>
+                        </a:fontRef>
+                      </wps:style>
+                      <wps:txbx>
+                        <w:txbxContent>
+                          <w:p>
+                            <w:pPr>
+                              <w:rPr>
+                                <w:lang w:val="en-US"/>
+                              </w:rPr>
+                            </w:pPr>
+                            <w:proofErr w:type="spellStart"/>
+                            <w:r>
+                              <w:rPr>
+                                <w:lang w:val="en-US"/>
+                              </w:rPr>
+                              <w:t>Pada</w:t>
+                            </w:r>
+                            <w:proofErr w:type="spellEnd"/>
+                            <w:r>
+                              <w:rPr>
+                                <w:lang w:val="en-US"/>
+                              </w:rPr>
+                              <w:t xml:space="preserve"> </w:t>
+                            </w:r>
+                            <w:proofErr w:type="spellStart"/>
+                            <w:r>
+                              <w:rPr>
+                                <w:lang w:val="en-US"/>
+                              </w:rPr>
+                              <w:t>saat</w:t>
+                            </w:r>
+                            <w:proofErr w:type="spellEnd"/>
+                            <w:r>
+                              <w:rPr>
+                                <w:lang w:val="en-US"/>
+                              </w:rPr>
+                              <w:t xml:space="preserve"> </w:t>
+                            </w:r>
+                            <w:proofErr w:type="spellStart"/>
+                            <w:r>
+                              <w:rPr>
+                                <w:lang w:val="en-US"/>
+                              </w:rPr>
+                              <w:t>menjalankan</w:t>
+                            </w:r>
+                            <w:proofErr w:type="spellEnd"/>
+                            <w:r>
+                              <w:rPr>
+                                <w:lang w:val="en-US"/>
+                              </w:rPr>
+                              <w:t xml:space="preserve"> web </w:t>
+                            </w:r>
+                            <w:proofErr w:type="spellStart"/>
+                            <w:r>
+                              <w:rPr>
+                                <w:lang w:val="en-US"/>
+                              </w:rPr>
+                              <w:t>pertama</w:t>
+                            </w:r>
+                            <w:proofErr w:type="spellEnd"/>
+                            <w:r>
+                              <w:rPr>
+                                <w:lang w:val="en-US"/>
+                              </w:rPr>
+                              <w:t xml:space="preserve"> kali </w:t>
+                            </w:r>
+                            <w:proofErr w:type="spellStart"/>
+                            <w:r>
+                              <w:rPr>
+                                <w:lang w:val="en-US"/>
+                              </w:rPr>
+                              <w:t>berhasil</w:t>
+                            </w:r>
+                            <w:proofErr w:type="spellEnd"/>
+                          </w:p>
+                        </w:txbxContent>
+                      </wps:txbx>
+                      <wps:bodyPr rot="0" spcFirstLastPara="0" vertOverflow="overflow" horzOverflow="overflow" vert="horz" wrap="square" lIns="91440" tIns="45720" rIns="91440" bIns="45720" numCol="1" spcCol="0" rtlCol="0" fromWordArt="0" anchor="t" anchorCtr="0" forceAA="0" compatLnSpc="1">
+                        <a:prstTxWarp prst="textNoShape">
+                          <a:avLst/>
+                        </a:prstTxWarp>
+                        <a:noAutofit/>
+                      </wps:bodyPr>
+                    </wps:wsp>
+                  </a:graphicData>
+                </a:graphic>
+                <wp14:sizeRelH relativeFrom="margin">
+                  <wp14:pctWidth>0</wp14:pctWidth>
+                </wp14:sizeRelH>
+                <wp14:sizeRelV relativeFrom="margin">
+                  <wp14:pctHeight>0</wp14:pctHeight>
+                </wp14:sizeRelV>
+              </wp:anchor>
+            </w:drawing>
+          </mc:Choice>
+          <mc:Fallback>
+            <w:pict>
+              <v:shape w14:anchorId="09CF9A65" id="Text Box 23" o:spid="_x0000_s1028" type="#_x0000_t202" style="position:absolute;margin-left:307.15pt;margin-top:7.25pt;width:195.4pt;height:34.3pt;z-index:251663360;visibility:visible;mso-wrap-style:square;mso-width-percent:0;mso-height-percent:0;mso-wrap-distance-left:9pt;mso-wrap-distance-top:0;mso-wrap-distance-right:9pt;mso-wrap-distance-bottom:0;mso-position-horizontal:absolute;mso-position-horizontal-relative:margin;mso-position-vertical:absolute;mso-position-vertical-relative:text;mso-width-percent:0;mso-height-percent:0;mso-width-relative:margin;mso-height-relative:margin;v-text-anchor:top" o:gfxdata="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" fillcolor="white [3201]" strokeweight=".5pt">
+                <v:textbox>
+                  <w:txbxContent>
+                    <w:p>
+                      <w:pPr>
+                        <w:rPr>
+                          <w:lang w:val="en-US"/>
+                        </w:rPr>
+                      </w:pPr>
+                      <w:proofErr w:type="spellStart"/>
+                      <w:r>
+                        <w:rPr>
+                          <w:lang w:val="en-US"/>
+                        </w:rPr>
+                        <w:t>Pada</w:t>
+                      </w:r>
+                      <w:proofErr w:type="spellEnd"/>
+                      <w:r>
+                        <w:rPr>
+                          <w:lang w:val="en-US"/>
+                        </w:rPr>
+                        <w:t xml:space="preserve"> </w:t>
+                      </w:r>
+                      <w:proofErr w:type="spellStart"/>
+                      <w:r>
+                        <w:rPr>
+                          <w:lang w:val="en-US"/>
+                        </w:rPr>
+                        <w:t>saat</w:t>
+                      </w:r>
+                      <w:proofErr w:type="spellEnd"/>
+                      <w:r>
+                        <w:rPr>
+                          <w:lang w:val="en-US"/>
+                        </w:rPr>
+                        <w:t xml:space="preserve"> </w:t>
+                      </w:r>
+                      <w:proofErr w:type="spellStart"/>
+                      <w:r>
+                        <w:rPr>
+                          <w:lang w:val="en-US"/>
+                        </w:rPr>
+                        <w:t>menjalankan</w:t>
+                      </w:r>
+                      <w:proofErr w:type="spellEnd"/>
+                      <w:r>
+                        <w:rPr>
+                          <w:lang w:val="en-US"/>
+                        </w:rPr>
+                        <w:t xml:space="preserve"> web </w:t>
+                      </w:r>
+                      <w:proofErr w:type="spellStart"/>
+                      <w:r>
+                        <w:rPr>
+                          <w:lang w:val="en-US"/>
+                        </w:rPr>
+                        <w:t>pertama</w:t>
+                      </w:r>
+                      <w:proofErr w:type="spellEnd"/>
+                      <w:r>
+                        <w:rPr>
+                          <w:lang w:val="en-US"/>
+                        </w:rPr>
+                        <w:t xml:space="preserve"> kali </w:t>
+                      </w:r>
+                      <w:proofErr w:type="spellStart"/>
+                      <w:r>
+                        <w:rPr>
+                          <w:lang w:val="en-US"/>
+                        </w:rPr>
+                        <w:t>berhasil</w:t>
+                      </w:r>
+                      <w:proofErr w:type="spellEnd"/>
+                    </w:p>
+                  </w:txbxContent>
+                </v:textbox>
+                <w10:wrap anchorx="margin"/>
+              </v:shape>
+            </w:pict>
+          </mc:Fallback>
+        </mc:AlternateContent>
+      </w:r>
+      <w:r>
+        <w:rPr>
+          <w:noProof/>
+          <w:lang w:val="en-US"/>
         </w:rPr>
         <w:drawing>
-          <wp:inline distT="0" distB="0" distL="0" distR="0" wp14:anchorId="5EB5E1C0" wp14:editId="02A26968">
-            <wp:extent cx="3810000" cy="971550"/>
-            <wp:effectExtent l="0" t="0" r="0" b="0"/>
+          <wp:inline distT="0" distB="0" distL="0" distR="0" wp14:anchorId="5EB5E1C0" wp14:editId="59F7F24E">
+            <wp:extent cx="3809592" cy="761910"/>
+            <wp:effectExtent l="0" t="0" r="635" b="635"/>
             <wp:docPr id="1" name="Picture 1"/>
             <wp:cNvGraphicFramePr>
               <a:graphicFrameLocks xmlns:a="http://schemas.openxmlformats.org/drawingml/2006/main" noChangeAspect="1"/>
@@ -1467,20 +2245,27 @@
                     <pic:cNvPr id="1" name=""/>
                     <pic:cNvPicPr/>
                   </pic:nvPicPr>
-                  <pic:blipFill>
+                  <pic:blipFill rotWithShape="1">
                     <a:blip r:embed="rId10"/>
-                    <a:stretch>
-                      <a:fillRect/>
-                    </a:stretch>
+                    <a:srcRect t="8965" b="12604"/>
+                    <a:stretch/>
                   </pic:blipFill>
-                  <pic:spPr>
+                  <pic:spPr bwMode="auto">
                     <a:xfrm>
                       <a:off x="0" y="0"/>
-                      <a:ext cx="3810000" cy="971550"/>
+                      <a:ext cx="3810000" cy="761992"/>
                     </a:xfrm>
                     <a:prstGeom prst="rect">
                       <a:avLst/>
                     </a:prstGeom>
+                    <a:ln>
+                      <a:noFill/>
+                    </a:ln>
+                    <a:extLst>
+                      <a:ext uri="{53640926-AAD7-44D8-BBD7-CCE9431645EC}">
+                        <a14:shadowObscured xmlns:a14="http://schemas.microsoft.com/office/drawing/2010/main"/>
+                      </a:ext>
+                    </a:extLst>
                   </pic:spPr>
                 </pic:pic>
               </a:graphicData>
@@ -1488,9 +2273,310 @@
           </wp:inline>
         </w:drawing>
       </w:r>
+    </w:p>
+    <w:p>
+      <w:pPr>
+        <w:pStyle w:val="ListParagraph"/>
+        <w:spacing w:line="240" w:lineRule="auto"/>
+        <w:ind w:left="0"/>
+        <w:rPr>
+          <w:rFonts w:ascii="Times New Roman" w:hAnsi="Times New Roman" w:cs="Times New Roman"/>
+          <w:sz w:val="24"/>
+          <w:szCs w:val="24"/>
+          <w:lang w:val="en-US"/>
+        </w:rPr>
+      </w:pPr>
+    </w:p>
+    <w:p>
+      <w:pPr>
+        <w:pStyle w:val="ListParagraph"/>
+        <w:spacing w:line="240" w:lineRule="auto"/>
+        <w:ind w:left="0"/>
+        <w:rPr>
+          <w:rFonts w:ascii="Times New Roman" w:hAnsi="Times New Roman" w:cs="Times New Roman"/>
+          <w:sz w:val="24"/>
+          <w:szCs w:val="24"/>
+          <w:lang w:val="en-US"/>
+        </w:rPr>
+      </w:pPr>
       <w:r>
         <w:rPr>
           <w:noProof/>
+          <w:lang w:val="en-US"/>
+        </w:rPr>
+        <mc:AlternateContent>
+          <mc:Choice Requires="wps">
+            <w:drawing>
+              <wp:anchor distT="0" distB="0" distL="114300" distR="114300" simplePos="0" relativeHeight="251665408" behindDoc="0" locked="0" layoutInCell="1" allowOverlap="1" wp14:anchorId="64622916" wp14:editId="7E05FEFB">
+                <wp:simplePos x="0" y="0"/>
+                <wp:positionH relativeFrom="margin">
+                  <wp:posOffset>3823970</wp:posOffset>
+                </wp:positionH>
+                <wp:positionV relativeFrom="paragraph">
+                  <wp:posOffset>118473</wp:posOffset>
+                </wp:positionV>
+                <wp:extent cx="2481762" cy="435428"/>
+                <wp:effectExtent l="0" t="0" r="13970" b="22225"/>
+                <wp:wrapNone/>
+                <wp:docPr id="24" name="Text Box 24"/>
+                <wp:cNvGraphicFramePr/>
+                <a:graphic xmlns:a="http://schemas.openxmlformats.org/drawingml/2006/main">
+                  <a:graphicData uri="http://schemas.microsoft.com/office/word/2010/wordprocessingShape">
+                    <wps:wsp>
+                      <wps:cNvSpPr txBox="1"/>
+                      <wps:spPr>
+                        <a:xfrm>
+                          <a:off x="0" y="0"/>
+                          <a:ext cx="2481762" cy="435428"/>
+                        </a:xfrm>
+                        <a:prstGeom prst="rect">
+                          <a:avLst/>
+                        </a:prstGeom>
+                        <a:solidFill>
+                          <a:schemeClr val="lt1"/>
+                        </a:solidFill>
+                        <a:ln w="6350">
+                          <a:solidFill>
+                            <a:prstClr val="black"/>
+                          </a:solidFill>
+                        </a:ln>
+                        <a:effectLst/>
+                      </wps:spPr>
+                      <wps:style>
+                        <a:lnRef idx="0">
+                          <a:schemeClr val="accent1"/>
+                        </a:lnRef>
+                        <a:fillRef idx="0">
+                          <a:schemeClr val="accent1"/>
+                        </a:fillRef>
+                        <a:effectRef idx="0">
+                          <a:schemeClr val="accent1"/>
+                        </a:effectRef>
+                        <a:fontRef idx="minor">
+                          <a:schemeClr val="dk1"/>
+                        </a:fontRef>
+                      </wps:style>
+                      <wps:txbx>
+                        <w:txbxContent>
+                          <w:p>
+                            <w:pPr>
+                              <w:rPr>
+                                <w:lang w:val="en-US"/>
+                              </w:rPr>
+                            </w:pPr>
+                            <w:r>
+                              <w:rPr>
+                                <w:lang w:val="en-US"/>
+                              </w:rPr>
+                              <w:t xml:space="preserve">Di </w:t>
+                            </w:r>
+                            <w:proofErr w:type="spellStart"/>
+                            <w:r>
+                              <w:rPr>
+                                <w:lang w:val="en-US"/>
+                              </w:rPr>
+                              <w:t>saat</w:t>
+                            </w:r>
+                            <w:proofErr w:type="spellEnd"/>
+                            <w:r>
+                              <w:rPr>
+                                <w:lang w:val="en-US"/>
+                              </w:rPr>
+                              <w:t xml:space="preserve"> web </w:t>
+                            </w:r>
+                            <w:proofErr w:type="spellStart"/>
+                            <w:r>
+                              <w:rPr>
+                                <w:lang w:val="en-US"/>
+                              </w:rPr>
+                              <w:t>direfresh</w:t>
+                            </w:r>
+                            <w:proofErr w:type="spellEnd"/>
+                            <w:r>
+                              <w:rPr>
+                                <w:lang w:val="en-US"/>
+                              </w:rPr>
+                              <w:t xml:space="preserve"> </w:t>
+                            </w:r>
+                            <w:proofErr w:type="spellStart"/>
+                            <w:r>
+                              <w:rPr>
+                                <w:lang w:val="en-US"/>
+                              </w:rPr>
+                              <w:t>menjadi</w:t>
+                            </w:r>
+                            <w:proofErr w:type="spellEnd"/>
+                            <w:r>
+                              <w:rPr>
+                                <w:lang w:val="en-US"/>
+                              </w:rPr>
+                              <w:t xml:space="preserve"> error </w:t>
+                            </w:r>
+                            <w:proofErr w:type="spellStart"/>
+                            <w:r>
+                              <w:rPr>
+                                <w:lang w:val="en-US"/>
+                              </w:rPr>
+                              <w:t>karena</w:t>
+                            </w:r>
+                            <w:proofErr w:type="spellEnd"/>
+                            <w:r>
+                              <w:rPr>
+                                <w:lang w:val="en-US"/>
+                              </w:rPr>
+                              <w:t xml:space="preserve"> database </w:t>
+                            </w:r>
+                            <w:proofErr w:type="spellStart"/>
+                            <w:r>
+                              <w:rPr>
+                                <w:lang w:val="en-US"/>
+                              </w:rPr>
+                              <w:t>sudah</w:t>
+                            </w:r>
+                            <w:proofErr w:type="spellEnd"/>
+                            <w:r>
+                              <w:rPr>
+                                <w:lang w:val="en-US"/>
+                              </w:rPr>
+                              <w:t xml:space="preserve"> </w:t>
+                            </w:r>
+                            <w:proofErr w:type="spellStart"/>
+                            <w:r>
+                              <w:rPr>
+                                <w:lang w:val="en-US"/>
+                              </w:rPr>
+                              <w:t>dibuat</w:t>
+                            </w:r>
+                            <w:proofErr w:type="spellEnd"/>
+                          </w:p>
+                        </w:txbxContent>
+                      </wps:txbx>
+                      <wps:bodyPr rot="0" spcFirstLastPara="0" vertOverflow="overflow" horzOverflow="overflow" vert="horz" wrap="square" lIns="91440" tIns="45720" rIns="91440" bIns="45720" numCol="1" spcCol="0" rtlCol="0" fromWordArt="0" anchor="t" anchorCtr="0" forceAA="0" compatLnSpc="1">
+                        <a:prstTxWarp prst="textNoShape">
+                          <a:avLst/>
+                        </a:prstTxWarp>
+                        <a:noAutofit/>
+                      </wps:bodyPr>
+                    </wps:wsp>
+                  </a:graphicData>
+                </a:graphic>
+                <wp14:sizeRelH relativeFrom="margin">
+                  <wp14:pctWidth>0</wp14:pctWidth>
+                </wp14:sizeRelH>
+                <wp14:sizeRelV relativeFrom="margin">
+                  <wp14:pctHeight>0</wp14:pctHeight>
+                </wp14:sizeRelV>
+              </wp:anchor>
+            </w:drawing>
+          </mc:Choice>
+          <mc:Fallback>
+            <w:pict>
+              <v:shape w14:anchorId="64622916" id="Text Box 24" o:spid="_x0000_s1029" type="#_x0000_t202" style="position:absolute;margin-left:301.1pt;margin-top:9.35pt;width:195.4pt;height:34.3pt;z-index:251665408;visibility:visible;mso-wrap-style:square;mso-width-percent:0;mso-height-percent:0;mso-wrap-distance-left:9pt;mso-wrap-distance-top:0;mso-wrap-distance-right:9pt;mso-wrap-distance-bottom:0;mso-position-horizontal:absolute;mso-position-horizontal-relative:margin;mso-position-vertical:absolute;mso-position-vertical-relative:text;mso-width-percent:0;mso-height-percent:0;mso-width-relative:margin;mso-height-relative:margin;v-text-anchor:top" o:gfxdata="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" fillcolor="white [3201]" strokeweight=".5pt">
+                <v:textbox>
+                  <w:txbxContent>
+                    <w:p>
+                      <w:pPr>
+                        <w:rPr>
+                          <w:lang w:val="en-US"/>
+                        </w:rPr>
+                      </w:pPr>
+                      <w:r>
+                        <w:rPr>
+                          <w:lang w:val="en-US"/>
+                        </w:rPr>
+                        <w:t xml:space="preserve">Di </w:t>
+                      </w:r>
+                      <w:proofErr w:type="spellStart"/>
+                      <w:r>
+                        <w:rPr>
+                          <w:lang w:val="en-US"/>
+                        </w:rPr>
+                        <w:t>saat</w:t>
+                      </w:r>
+                      <w:proofErr w:type="spellEnd"/>
+                      <w:r>
+                        <w:rPr>
+                          <w:lang w:val="en-US"/>
+                        </w:rPr>
+                        <w:t xml:space="preserve"> web </w:t>
+                      </w:r>
+                      <w:proofErr w:type="spellStart"/>
+                      <w:r>
+                        <w:rPr>
+                          <w:lang w:val="en-US"/>
+                        </w:rPr>
+                        <w:t>direfresh</w:t>
+                      </w:r>
+                      <w:proofErr w:type="spellEnd"/>
+                      <w:r>
+                        <w:rPr>
+                          <w:lang w:val="en-US"/>
+                        </w:rPr>
+                        <w:t xml:space="preserve"> </w:t>
+                      </w:r>
+                      <w:proofErr w:type="spellStart"/>
+                      <w:r>
+                        <w:rPr>
+                          <w:lang w:val="en-US"/>
+                        </w:rPr>
+                        <w:t>menjadi</w:t>
+                      </w:r>
+                      <w:proofErr w:type="spellEnd"/>
+                      <w:r>
+                        <w:rPr>
+                          <w:lang w:val="en-US"/>
+                        </w:rPr>
+                        <w:t xml:space="preserve"> error </w:t>
+                      </w:r>
+                      <w:proofErr w:type="spellStart"/>
+                      <w:r>
+                        <w:rPr>
+                          <w:lang w:val="en-US"/>
+                        </w:rPr>
+                        <w:t>karena</w:t>
+                      </w:r>
+                      <w:proofErr w:type="spellEnd"/>
+                      <w:r>
+                        <w:rPr>
+                          <w:lang w:val="en-US"/>
+                        </w:rPr>
+                        <w:t xml:space="preserve"> database </w:t>
+                      </w:r>
+                      <w:proofErr w:type="spellStart"/>
+                      <w:r>
+                        <w:rPr>
+                          <w:lang w:val="en-US"/>
+                        </w:rPr>
+                        <w:t>sudah</w:t>
+                      </w:r>
+                      <w:proofErr w:type="spellEnd"/>
+                      <w:r>
+                        <w:rPr>
+                          <w:lang w:val="en-US"/>
+                        </w:rPr>
+                        <w:t xml:space="preserve"> </w:t>
+                      </w:r>
+                      <w:proofErr w:type="spellStart"/>
+                      <w:r>
+                        <w:rPr>
+                          <w:lang w:val="en-US"/>
+                        </w:rPr>
+                        <w:t>dibuat</w:t>
+                      </w:r>
+                      <w:proofErr w:type="spellEnd"/>
+                    </w:p>
+                  </w:txbxContent>
+                </v:textbox>
+                <w10:wrap anchorx="margin"/>
+              </v:shape>
+            </w:pict>
+          </mc:Fallback>
+        </mc:AlternateContent>
+      </w:r>
+      <w:r>
+        <w:rPr>
+          <w:noProof/>
+          <w:lang w:val="en-US"/>
         </w:rPr>
         <w:drawing>
           <wp:inline distT="0" distB="0" distL="0" distR="0" wp14:anchorId="06E095CE" wp14:editId="70DFAE37">
@@ -1552,17 +2638,159 @@
           <w:szCs w:val="24"/>
           <w:lang w:val="en-US"/>
         </w:rPr>
-        <w:t>A</w:t>
-      </w:r>
-      <w:r>
-        <w:rPr>
-          <w:rFonts w:ascii="Times New Roman" w:hAnsi="Times New Roman" w:cs="Times New Roman"/>
-          <w:sz w:val="24"/>
-          <w:szCs w:val="24"/>
-          <w:lang w:val="en-US"/>
-        </w:rPr>
-        <w:t>a</w:t>
-      </w:r>
+        <w:t xml:space="preserve">Prog3 </w:t>
+      </w:r>
+      <w:proofErr w:type="spellStart"/>
+      <w:r>
+        <w:rPr>
+          <w:rFonts w:ascii="Times New Roman" w:hAnsi="Times New Roman" w:cs="Times New Roman"/>
+          <w:sz w:val="24"/>
+          <w:szCs w:val="24"/>
+          <w:lang w:val="en-US"/>
+        </w:rPr>
+        <w:t>untuk</w:t>
+      </w:r>
+      <w:proofErr w:type="spellEnd"/>
+      <w:r>
+        <w:rPr>
+          <w:rFonts w:ascii="Times New Roman" w:hAnsi="Times New Roman" w:cs="Times New Roman"/>
+          <w:sz w:val="24"/>
+          <w:szCs w:val="24"/>
+          <w:lang w:val="en-US"/>
+        </w:rPr>
+        <w:t xml:space="preserve"> </w:t>
+      </w:r>
+      <w:proofErr w:type="spellStart"/>
+      <w:r>
+        <w:rPr>
+          <w:rFonts w:ascii="Times New Roman" w:hAnsi="Times New Roman" w:cs="Times New Roman"/>
+          <w:sz w:val="24"/>
+          <w:szCs w:val="24"/>
+          <w:lang w:val="en-US"/>
+        </w:rPr>
+        <w:t>mengoneksikan</w:t>
+      </w:r>
+      <w:proofErr w:type="spellEnd"/>
+      <w:r>
+        <w:rPr>
+          <w:rFonts w:ascii="Times New Roman" w:hAnsi="Times New Roman" w:cs="Times New Roman"/>
+          <w:sz w:val="24"/>
+          <w:szCs w:val="24"/>
+          <w:lang w:val="en-US"/>
+        </w:rPr>
+        <w:t xml:space="preserve"> </w:t>
+      </w:r>
+      <w:proofErr w:type="spellStart"/>
+      <w:r>
+        <w:rPr>
+          <w:rFonts w:ascii="Times New Roman" w:hAnsi="Times New Roman" w:cs="Times New Roman"/>
+          <w:sz w:val="24"/>
+          <w:szCs w:val="24"/>
+          <w:lang w:val="en-US"/>
+        </w:rPr>
+        <w:t>mysql</w:t>
+      </w:r>
+      <w:proofErr w:type="spellEnd"/>
+      <w:r>
+        <w:rPr>
+          <w:rFonts w:ascii="Times New Roman" w:hAnsi="Times New Roman" w:cs="Times New Roman"/>
+          <w:sz w:val="24"/>
+          <w:szCs w:val="24"/>
+          <w:lang w:val="en-US"/>
+        </w:rPr>
+        <w:t xml:space="preserve"> </w:t>
+      </w:r>
+      <w:proofErr w:type="spellStart"/>
+      <w:r>
+        <w:rPr>
+          <w:rFonts w:ascii="Times New Roman" w:hAnsi="Times New Roman" w:cs="Times New Roman"/>
+          <w:sz w:val="24"/>
+          <w:szCs w:val="24"/>
+          <w:lang w:val="en-US"/>
+        </w:rPr>
+        <w:t>terhadap</w:t>
+      </w:r>
+      <w:proofErr w:type="spellEnd"/>
+      <w:r>
+        <w:rPr>
+          <w:rFonts w:ascii="Times New Roman" w:hAnsi="Times New Roman" w:cs="Times New Roman"/>
+          <w:sz w:val="24"/>
+          <w:szCs w:val="24"/>
+          <w:lang w:val="en-US"/>
+        </w:rPr>
+        <w:t xml:space="preserve"> database </w:t>
+      </w:r>
+      <w:proofErr w:type="spellStart"/>
+      <w:r>
+        <w:rPr>
+          <w:rFonts w:ascii="Times New Roman" w:hAnsi="Times New Roman" w:cs="Times New Roman"/>
+          <w:sz w:val="24"/>
+          <w:szCs w:val="24"/>
+          <w:lang w:val="en-US"/>
+        </w:rPr>
+        <w:t>took_emas_riqqi_db</w:t>
+      </w:r>
+      <w:proofErr w:type="spellEnd"/>
+      <w:r>
+        <w:rPr>
+          <w:rFonts w:ascii="Times New Roman" w:hAnsi="Times New Roman" w:cs="Times New Roman"/>
+          <w:sz w:val="24"/>
+          <w:szCs w:val="24"/>
+          <w:lang w:val="en-US"/>
+        </w:rPr>
+        <w:t xml:space="preserve"> yang </w:t>
+      </w:r>
+      <w:proofErr w:type="spellStart"/>
+      <w:r>
+        <w:rPr>
+          <w:rFonts w:ascii="Times New Roman" w:hAnsi="Times New Roman" w:cs="Times New Roman"/>
+          <w:sz w:val="24"/>
+          <w:szCs w:val="24"/>
+          <w:lang w:val="en-US"/>
+        </w:rPr>
+        <w:t>sudah</w:t>
+      </w:r>
+      <w:proofErr w:type="spellEnd"/>
+      <w:r>
+        <w:rPr>
+          <w:rFonts w:ascii="Times New Roman" w:hAnsi="Times New Roman" w:cs="Times New Roman"/>
+          <w:sz w:val="24"/>
+          <w:szCs w:val="24"/>
+          <w:lang w:val="en-US"/>
+        </w:rPr>
+        <w:t xml:space="preserve"> </w:t>
+      </w:r>
+      <w:proofErr w:type="spellStart"/>
+      <w:r>
+        <w:rPr>
+          <w:rFonts w:ascii="Times New Roman" w:hAnsi="Times New Roman" w:cs="Times New Roman"/>
+          <w:sz w:val="24"/>
+          <w:szCs w:val="24"/>
+          <w:lang w:val="en-US"/>
+        </w:rPr>
+        <w:t>dibuat</w:t>
+      </w:r>
+      <w:proofErr w:type="spellEnd"/>
+      <w:r>
+        <w:rPr>
+          <w:rFonts w:ascii="Times New Roman" w:hAnsi="Times New Roman" w:cs="Times New Roman"/>
+          <w:sz w:val="24"/>
+          <w:szCs w:val="24"/>
+          <w:lang w:val="en-US"/>
+        </w:rPr>
+        <w:t xml:space="preserve"> </w:t>
+      </w:r>
+      <w:proofErr w:type="spellStart"/>
+      <w:r>
+        <w:rPr>
+          <w:rFonts w:ascii="Times New Roman" w:hAnsi="Times New Roman" w:cs="Times New Roman"/>
+          <w:sz w:val="24"/>
+          <w:szCs w:val="24"/>
+          <w:lang w:val="en-US"/>
+        </w:rPr>
+        <w:t>sebelumnya</w:t>
+      </w:r>
+      <w:proofErr w:type="spellEnd"/>
     </w:p>
     <w:p>
       <w:pPr>
@@ -1579,12 +2807,21 @@
       <w:r>
         <w:rPr>
           <w:noProof/>
+          <w:lang w:val="en-US"/>
         </w:rPr>
         <w:drawing>
-          <wp:inline distT="0" distB="0" distL="0" distR="0" wp14:anchorId="35269875" wp14:editId="5732C9D3">
-            <wp:extent cx="6646545" cy="1792605"/>
-            <wp:effectExtent l="0" t="0" r="1905" b="0"/>
-            <wp:docPr id="9" name="Picture 9"/>
+          <wp:anchor distT="0" distB="0" distL="114300" distR="114300" simplePos="0" relativeHeight="251666432" behindDoc="0" locked="0" layoutInCell="1" allowOverlap="1" wp14:anchorId="4597746F" wp14:editId="266BCC8A">
+            <wp:simplePos x="0" y="0"/>
+            <wp:positionH relativeFrom="column">
+              <wp:posOffset>3188970</wp:posOffset>
+            </wp:positionH>
+            <wp:positionV relativeFrom="paragraph">
+              <wp:posOffset>218077</wp:posOffset>
+            </wp:positionV>
+            <wp:extent cx="3276600" cy="711637"/>
+            <wp:effectExtent l="0" t="0" r="0" b="0"/>
+            <wp:wrapNone/>
+            <wp:docPr id="8" name="Picture 8"/>
             <wp:cNvGraphicFramePr>
               <a:graphicFrameLocks xmlns:a="http://schemas.openxmlformats.org/drawingml/2006/main" noChangeAspect="1"/>
             </wp:cNvGraphicFramePr>
@@ -1595,36 +2832,56 @@
                     <pic:cNvPr id="1" name=""/>
                     <pic:cNvPicPr/>
                   </pic:nvPicPr>
-                  <pic:blipFill>
-                    <a:blip r:embed="rId12"/>
-                    <a:stretch>
-                      <a:fillRect/>
-                    </a:stretch>
+                  <pic:blipFill rotWithShape="1">
+                    <a:blip r:embed="rId12">
+                      <a:extLst>
+                        <a:ext uri="{28A0092B-C50C-407E-A947-70E740481C1C}">
+                          <a14:useLocalDpi xmlns:a14="http://schemas.microsoft.com/office/drawing/2010/main" val="0"/>
+                        </a:ext>
+                      </a:extLst>
+                    </a:blip>
+                    <a:srcRect b="13095"/>
+                    <a:stretch/>
                   </pic:blipFill>
-                  <pic:spPr>
+                  <pic:spPr bwMode="auto">
                     <a:xfrm>
                       <a:off x="0" y="0"/>
-                      <a:ext cx="6646545" cy="1792605"/>
+                      <a:ext cx="3276600" cy="711637"/>
                     </a:xfrm>
                     <a:prstGeom prst="rect">
                       <a:avLst/>
                     </a:prstGeom>
+                    <a:ln>
+                      <a:noFill/>
+                    </a:ln>
+                    <a:extLst>
+                      <a:ext uri="{53640926-AAD7-44D8-BBD7-CCE9431645EC}">
+                        <a14:shadowObscured xmlns:a14="http://schemas.microsoft.com/office/drawing/2010/main"/>
+                      </a:ext>
+                    </a:extLst>
                   </pic:spPr>
                 </pic:pic>
               </a:graphicData>
             </a:graphic>
-          </wp:inline>
+            <wp14:sizeRelH relativeFrom="margin">
+              <wp14:pctWidth>0</wp14:pctWidth>
+            </wp14:sizeRelH>
+            <wp14:sizeRelV relativeFrom="margin">
+              <wp14:pctHeight>0</wp14:pctHeight>
+            </wp14:sizeRelV>
+          </wp:anchor>
         </w:drawing>
       </w:r>
       <w:r>
         <w:rPr>
           <w:noProof/>
+          <w:lang w:val="en-US"/>
         </w:rPr>
         <w:drawing>
-          <wp:inline distT="0" distB="0" distL="0" distR="0" wp14:anchorId="1170B40B" wp14:editId="1B7EC790">
-            <wp:extent cx="3657600" cy="914400"/>
-            <wp:effectExtent l="0" t="0" r="0" b="0"/>
-            <wp:docPr id="8" name="Picture 8"/>
+          <wp:inline distT="0" distB="0" distL="0" distR="0" wp14:anchorId="35269875" wp14:editId="4486C08C">
+            <wp:extent cx="6646545" cy="1792605"/>
+            <wp:effectExtent l="0" t="0" r="1905" b="0"/>
+            <wp:docPr id="9" name="Picture 9"/>
             <wp:cNvGraphicFramePr>
               <a:graphicFrameLocks xmlns:a="http://schemas.openxmlformats.org/drawingml/2006/main" noChangeAspect="1"/>
             </wp:cNvGraphicFramePr>
@@ -1644,7 +2901,7 @@
                   <pic:spPr>
                     <a:xfrm>
                       <a:off x="0" y="0"/>
-                      <a:ext cx="3657600" cy="914400"/>
+                      <a:ext cx="6646545" cy="1792605"/>
                     </a:xfrm>
                     <a:prstGeom prst="rect">
                       <a:avLst/>
@@ -1680,8 +2937,59 @@
           <w:szCs w:val="24"/>
           <w:lang w:val="en-US"/>
         </w:rPr>
-        <w:t>A</w:t>
-      </w:r>
+        <w:t xml:space="preserve">Prog4 </w:t>
+      </w:r>
+      <w:proofErr w:type="spellStart"/>
+      <w:r>
+        <w:rPr>
+          <w:rFonts w:ascii="Times New Roman" w:hAnsi="Times New Roman" w:cs="Times New Roman"/>
+          <w:sz w:val="24"/>
+          <w:szCs w:val="24"/>
+          <w:lang w:val="en-US"/>
+        </w:rPr>
+        <w:t>untuk</w:t>
+      </w:r>
+      <w:proofErr w:type="spellEnd"/>
+      <w:r>
+        <w:rPr>
+          <w:rFonts w:ascii="Times New Roman" w:hAnsi="Times New Roman" w:cs="Times New Roman"/>
+          <w:sz w:val="24"/>
+          <w:szCs w:val="24"/>
+          <w:lang w:val="en-US"/>
+        </w:rPr>
+        <w:t xml:space="preserve"> </w:t>
+      </w:r>
+      <w:proofErr w:type="spellStart"/>
+      <w:r>
+        <w:rPr>
+          <w:rFonts w:ascii="Times New Roman" w:hAnsi="Times New Roman" w:cs="Times New Roman"/>
+          <w:sz w:val="24"/>
+          <w:szCs w:val="24"/>
+          <w:lang w:val="en-US"/>
+        </w:rPr>
+        <w:t>membuat</w:t>
+      </w:r>
+      <w:proofErr w:type="spellEnd"/>
+      <w:r>
+        <w:rPr>
+          <w:rFonts w:ascii="Times New Roman" w:hAnsi="Times New Roman" w:cs="Times New Roman"/>
+          <w:sz w:val="24"/>
+          <w:szCs w:val="24"/>
+          <w:lang w:val="en-US"/>
+        </w:rPr>
+        <w:t xml:space="preserve"> </w:t>
+      </w:r>
+      <w:proofErr w:type="spellStart"/>
+      <w:r>
+        <w:rPr>
+          <w:rFonts w:ascii="Times New Roman" w:hAnsi="Times New Roman" w:cs="Times New Roman"/>
+          <w:sz w:val="24"/>
+          <w:szCs w:val="24"/>
+          <w:lang w:val="en-US"/>
+        </w:rPr>
+        <w:t>tabel</w:t>
+      </w:r>
+      <w:proofErr w:type="spellEnd"/>
     </w:p>
     <w:p>
       <w:pPr>
@@ -1698,12 +3006,557 @@
       <w:r>
         <w:rPr>
           <w:noProof/>
+          <w:lang w:val="en-US"/>
+        </w:rPr>
+        <mc:AlternateContent>
+          <mc:Choice Requires="wps">
+            <w:drawing>
+              <wp:anchor distT="0" distB="0" distL="114300" distR="114300" simplePos="0" relativeHeight="251671552" behindDoc="0" locked="0" layoutInCell="1" allowOverlap="1" wp14:anchorId="50F7F53C" wp14:editId="4FF187D6">
+                <wp:simplePos x="0" y="0"/>
+                <wp:positionH relativeFrom="margin">
+                  <wp:posOffset>3801927</wp:posOffset>
+                </wp:positionH>
+                <wp:positionV relativeFrom="paragraph">
+                  <wp:posOffset>5053330</wp:posOffset>
+                </wp:positionV>
+                <wp:extent cx="2481762" cy="435428"/>
+                <wp:effectExtent l="0" t="0" r="13970" b="22225"/>
+                <wp:wrapNone/>
+                <wp:docPr id="26" name="Text Box 26"/>
+                <wp:cNvGraphicFramePr/>
+                <a:graphic xmlns:a="http://schemas.openxmlformats.org/drawingml/2006/main">
+                  <a:graphicData uri="http://schemas.microsoft.com/office/word/2010/wordprocessingShape">
+                    <wps:wsp>
+                      <wps:cNvSpPr txBox="1"/>
+                      <wps:spPr>
+                        <a:xfrm>
+                          <a:off x="0" y="0"/>
+                          <a:ext cx="2481762" cy="435428"/>
+                        </a:xfrm>
+                        <a:prstGeom prst="rect">
+                          <a:avLst/>
+                        </a:prstGeom>
+                        <a:solidFill>
+                          <a:schemeClr val="lt1"/>
+                        </a:solidFill>
+                        <a:ln w="6350">
+                          <a:solidFill>
+                            <a:prstClr val="black"/>
+                          </a:solidFill>
+                        </a:ln>
+                        <a:effectLst/>
+                      </wps:spPr>
+                      <wps:style>
+                        <a:lnRef idx="0">
+                          <a:schemeClr val="accent1"/>
+                        </a:lnRef>
+                        <a:fillRef idx="0">
+                          <a:schemeClr val="accent1"/>
+                        </a:fillRef>
+                        <a:effectRef idx="0">
+                          <a:schemeClr val="accent1"/>
+                        </a:effectRef>
+                        <a:fontRef idx="minor">
+                          <a:schemeClr val="dk1"/>
+                        </a:fontRef>
+                      </wps:style>
+                      <wps:txbx>
+                        <w:txbxContent>
+                          <w:p>
+                            <w:pPr>
+                              <w:rPr>
+                                <w:lang w:val="en-US"/>
+                              </w:rPr>
+                            </w:pPr>
+                            <w:r>
+                              <w:rPr>
+                                <w:lang w:val="en-US"/>
+                              </w:rPr>
+                              <w:t xml:space="preserve">Di </w:t>
+                            </w:r>
+                            <w:proofErr w:type="spellStart"/>
+                            <w:r>
+                              <w:rPr>
+                                <w:lang w:val="en-US"/>
+                              </w:rPr>
+                              <w:t>saat</w:t>
+                            </w:r>
+                            <w:proofErr w:type="spellEnd"/>
+                            <w:r>
+                              <w:rPr>
+                                <w:lang w:val="en-US"/>
+                              </w:rPr>
+                              <w:t xml:space="preserve"> web </w:t>
+                            </w:r>
+                            <w:proofErr w:type="spellStart"/>
+                            <w:r>
+                              <w:rPr>
+                                <w:lang w:val="en-US"/>
+                              </w:rPr>
+                              <w:t>direfresh</w:t>
+                            </w:r>
+                            <w:proofErr w:type="spellEnd"/>
+                            <w:r>
+                              <w:rPr>
+                                <w:lang w:val="en-US"/>
+                              </w:rPr>
+                              <w:t xml:space="preserve"> </w:t>
+                            </w:r>
+                            <w:proofErr w:type="spellStart"/>
+                            <w:r>
+                              <w:rPr>
+                                <w:lang w:val="en-US"/>
+                              </w:rPr>
+                              <w:t>menjadi</w:t>
+                            </w:r>
+                            <w:proofErr w:type="spellEnd"/>
+                            <w:r>
+                              <w:rPr>
+                                <w:lang w:val="en-US"/>
+                              </w:rPr>
+                              <w:t xml:space="preserve"> error </w:t>
+                            </w:r>
+                            <w:proofErr w:type="spellStart"/>
+                            <w:r>
+                              <w:rPr>
+                                <w:lang w:val="en-US"/>
+                              </w:rPr>
+                              <w:t>karena</w:t>
+                            </w:r>
+                            <w:proofErr w:type="spellEnd"/>
+                            <w:r>
+                              <w:rPr>
+                                <w:lang w:val="en-US"/>
+                              </w:rPr>
+                              <w:t xml:space="preserve"> </w:t>
+                            </w:r>
+                            <w:proofErr w:type="spellStart"/>
+                            <w:r>
+                              <w:rPr>
+                                <w:lang w:val="en-US"/>
+                              </w:rPr>
+                              <w:t>tabel</w:t>
+                            </w:r>
+                            <w:proofErr w:type="spellEnd"/>
+                            <w:r>
+                              <w:rPr>
+                                <w:lang w:val="en-US"/>
+                              </w:rPr>
+                              <w:t xml:space="preserve"> </w:t>
+                            </w:r>
+                            <w:proofErr w:type="spellStart"/>
+                            <w:r>
+                              <w:rPr>
+                                <w:lang w:val="en-US"/>
+                              </w:rPr>
+                              <w:t>sudah</w:t>
+                            </w:r>
+                            <w:proofErr w:type="spellEnd"/>
+                            <w:r>
+                              <w:rPr>
+                                <w:lang w:val="en-US"/>
+                              </w:rPr>
+                              <w:t xml:space="preserve"> </w:t>
+                            </w:r>
+                            <w:proofErr w:type="spellStart"/>
+                            <w:r>
+                              <w:rPr>
+                                <w:lang w:val="en-US"/>
+                              </w:rPr>
+                              <w:t>dibuat</w:t>
+                            </w:r>
+                            <w:proofErr w:type="spellEnd"/>
+                          </w:p>
+                        </w:txbxContent>
+                      </wps:txbx>
+                      <wps:bodyPr rot="0" spcFirstLastPara="0" vertOverflow="overflow" horzOverflow="overflow" vert="horz" wrap="square" lIns="91440" tIns="45720" rIns="91440" bIns="45720" numCol="1" spcCol="0" rtlCol="0" fromWordArt="0" anchor="t" anchorCtr="0" forceAA="0" compatLnSpc="1">
+                        <a:prstTxWarp prst="textNoShape">
+                          <a:avLst/>
+                        </a:prstTxWarp>
+                        <a:noAutofit/>
+                      </wps:bodyPr>
+                    </wps:wsp>
+                  </a:graphicData>
+                </a:graphic>
+                <wp14:sizeRelH relativeFrom="margin">
+                  <wp14:pctWidth>0</wp14:pctWidth>
+                </wp14:sizeRelH>
+                <wp14:sizeRelV relativeFrom="margin">
+                  <wp14:pctHeight>0</wp14:pctHeight>
+                </wp14:sizeRelV>
+              </wp:anchor>
+            </w:drawing>
+          </mc:Choice>
+          <mc:Fallback>
+            <w:pict>
+              <v:shape w14:anchorId="50F7F53C" id="Text Box 26" o:spid="_x0000_s1030" type="#_x0000_t202" style="position:absolute;margin-left:299.35pt;margin-top:397.9pt;width:195.4pt;height:34.3pt;z-index:251671552;visibility:visible;mso-wrap-style:square;mso-width-percent:0;mso-height-percent:0;mso-wrap-distance-left:9pt;mso-wrap-distance-top:0;mso-wrap-distance-right:9pt;mso-wrap-distance-bottom:0;mso-position-horizontal:absolute;mso-position-horizontal-relative:margin;mso-position-vertical:absolute;mso-position-vertical-relative:text;mso-width-percent:0;mso-height-percent:0;mso-width-relative:margin;mso-height-relative:margin;v-text-anchor:top" o:gfxdata="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" fillcolor="white [3201]" strokeweight=".5pt">
+                <v:textbox>
+                  <w:txbxContent>
+                    <w:p>
+                      <w:pPr>
+                        <w:rPr>
+                          <w:lang w:val="en-US"/>
+                        </w:rPr>
+                      </w:pPr>
+                      <w:r>
+                        <w:rPr>
+                          <w:lang w:val="en-US"/>
+                        </w:rPr>
+                        <w:t xml:space="preserve">Di </w:t>
+                      </w:r>
+                      <w:proofErr w:type="spellStart"/>
+                      <w:r>
+                        <w:rPr>
+                          <w:lang w:val="en-US"/>
+                        </w:rPr>
+                        <w:t>saat</w:t>
+                      </w:r>
+                      <w:proofErr w:type="spellEnd"/>
+                      <w:r>
+                        <w:rPr>
+                          <w:lang w:val="en-US"/>
+                        </w:rPr>
+                        <w:t xml:space="preserve"> web </w:t>
+                      </w:r>
+                      <w:proofErr w:type="spellStart"/>
+                      <w:r>
+                        <w:rPr>
+                          <w:lang w:val="en-US"/>
+                        </w:rPr>
+                        <w:t>direfresh</w:t>
+                      </w:r>
+                      <w:proofErr w:type="spellEnd"/>
+                      <w:r>
+                        <w:rPr>
+                          <w:lang w:val="en-US"/>
+                        </w:rPr>
+                        <w:t xml:space="preserve"> </w:t>
+                      </w:r>
+                      <w:proofErr w:type="spellStart"/>
+                      <w:r>
+                        <w:rPr>
+                          <w:lang w:val="en-US"/>
+                        </w:rPr>
+                        <w:t>menjadi</w:t>
+                      </w:r>
+                      <w:proofErr w:type="spellEnd"/>
+                      <w:r>
+                        <w:rPr>
+                          <w:lang w:val="en-US"/>
+                        </w:rPr>
+                        <w:t xml:space="preserve"> error </w:t>
+                      </w:r>
+                      <w:proofErr w:type="spellStart"/>
+                      <w:r>
+                        <w:rPr>
+                          <w:lang w:val="en-US"/>
+                        </w:rPr>
+                        <w:t>karena</w:t>
+                      </w:r>
+                      <w:proofErr w:type="spellEnd"/>
+                      <w:r>
+                        <w:rPr>
+                          <w:lang w:val="en-US"/>
+                        </w:rPr>
+                        <w:t xml:space="preserve"> </w:t>
+                      </w:r>
+                      <w:proofErr w:type="spellStart"/>
+                      <w:r>
+                        <w:rPr>
+                          <w:lang w:val="en-US"/>
+                        </w:rPr>
+                        <w:t>tabel</w:t>
+                      </w:r>
+                      <w:proofErr w:type="spellEnd"/>
+                      <w:r>
+                        <w:rPr>
+                          <w:lang w:val="en-US"/>
+                        </w:rPr>
+                        <w:t xml:space="preserve"> </w:t>
+                      </w:r>
+                      <w:proofErr w:type="spellStart"/>
+                      <w:r>
+                        <w:rPr>
+                          <w:lang w:val="en-US"/>
+                        </w:rPr>
+                        <w:t>sudah</w:t>
+                      </w:r>
+                      <w:proofErr w:type="spellEnd"/>
+                      <w:r>
+                        <w:rPr>
+                          <w:lang w:val="en-US"/>
+                        </w:rPr>
+                        <w:t xml:space="preserve"> </w:t>
+                      </w:r>
+                      <w:proofErr w:type="spellStart"/>
+                      <w:r>
+                        <w:rPr>
+                          <w:lang w:val="en-US"/>
+                        </w:rPr>
+                        <w:t>dibuat</w:t>
+                      </w:r>
+                      <w:proofErr w:type="spellEnd"/>
+                    </w:p>
+                  </w:txbxContent>
+                </v:textbox>
+                <w10:wrap anchorx="margin"/>
+              </v:shape>
+            </w:pict>
+          </mc:Fallback>
+        </mc:AlternateContent>
+      </w:r>
+      <w:r>
+        <w:rPr>
+          <w:noProof/>
+          <w:lang w:val="en-US"/>
+        </w:rPr>
+        <mc:AlternateContent>
+          <mc:Choice Requires="wps">
+            <w:drawing>
+              <wp:anchor distT="0" distB="0" distL="114300" distR="114300" simplePos="0" relativeHeight="251669504" behindDoc="0" locked="0" layoutInCell="1" allowOverlap="1" wp14:anchorId="44C35330" wp14:editId="4FEEC30B">
+                <wp:simplePos x="0" y="0"/>
+                <wp:positionH relativeFrom="margin">
+                  <wp:posOffset>3628027</wp:posOffset>
+                </wp:positionH>
+                <wp:positionV relativeFrom="paragraph">
+                  <wp:posOffset>1319621</wp:posOffset>
+                </wp:positionV>
+                <wp:extent cx="2481762" cy="435428"/>
+                <wp:effectExtent l="0" t="0" r="13970" b="22225"/>
+                <wp:wrapNone/>
+                <wp:docPr id="25" name="Text Box 25"/>
+                <wp:cNvGraphicFramePr/>
+                <a:graphic xmlns:a="http://schemas.openxmlformats.org/drawingml/2006/main">
+                  <a:graphicData uri="http://schemas.microsoft.com/office/word/2010/wordprocessingShape">
+                    <wps:wsp>
+                      <wps:cNvSpPr txBox="1"/>
+                      <wps:spPr>
+                        <a:xfrm>
+                          <a:off x="0" y="0"/>
+                          <a:ext cx="2481762" cy="435428"/>
+                        </a:xfrm>
+                        <a:prstGeom prst="rect">
+                          <a:avLst/>
+                        </a:prstGeom>
+                        <a:solidFill>
+                          <a:schemeClr val="lt1"/>
+                        </a:solidFill>
+                        <a:ln w="6350">
+                          <a:solidFill>
+                            <a:prstClr val="black"/>
+                          </a:solidFill>
+                        </a:ln>
+                        <a:effectLst/>
+                      </wps:spPr>
+                      <wps:style>
+                        <a:lnRef idx="0">
+                          <a:schemeClr val="accent1"/>
+                        </a:lnRef>
+                        <a:fillRef idx="0">
+                          <a:schemeClr val="accent1"/>
+                        </a:fillRef>
+                        <a:effectRef idx="0">
+                          <a:schemeClr val="accent1"/>
+                        </a:effectRef>
+                        <a:fontRef idx="minor">
+                          <a:schemeClr val="dk1"/>
+                        </a:fontRef>
+                      </wps:style>
+                      <wps:txbx>
+                        <w:txbxContent>
+                          <w:p>
+                            <w:pPr>
+                              <w:rPr>
+                                <w:lang w:val="en-US"/>
+                              </w:rPr>
+                            </w:pPr>
+                            <w:proofErr w:type="spellStart"/>
+                            <w:r>
+                              <w:rPr>
+                                <w:lang w:val="en-US"/>
+                              </w:rPr>
+                              <w:t>Pada</w:t>
+                            </w:r>
+                            <w:proofErr w:type="spellEnd"/>
+                            <w:r>
+                              <w:rPr>
+                                <w:lang w:val="en-US"/>
+                              </w:rPr>
+                              <w:t xml:space="preserve"> </w:t>
+                            </w:r>
+                            <w:proofErr w:type="spellStart"/>
+                            <w:r>
+                              <w:rPr>
+                                <w:lang w:val="en-US"/>
+                              </w:rPr>
+                              <w:t>saat</w:t>
+                            </w:r>
+                            <w:proofErr w:type="spellEnd"/>
+                            <w:r>
+                              <w:rPr>
+                                <w:lang w:val="en-US"/>
+                              </w:rPr>
+                              <w:t xml:space="preserve"> </w:t>
+                            </w:r>
+                            <w:proofErr w:type="spellStart"/>
+                            <w:r>
+                              <w:rPr>
+                                <w:lang w:val="en-US"/>
+                              </w:rPr>
+                              <w:t>pertama</w:t>
+                            </w:r>
+                            <w:proofErr w:type="spellEnd"/>
+                            <w:r>
+                              <w:rPr>
+                                <w:lang w:val="en-US"/>
+                              </w:rPr>
+                              <w:t xml:space="preserve"> </w:t>
+                            </w:r>
+                            <w:proofErr w:type="spellStart"/>
+                            <w:r>
+                              <w:rPr>
+                                <w:lang w:val="en-US"/>
+                              </w:rPr>
+                              <w:t>jalankan</w:t>
+                            </w:r>
+                            <w:proofErr w:type="spellEnd"/>
+                            <w:r>
+                              <w:rPr>
+                                <w:lang w:val="en-US"/>
+                              </w:rPr>
+                              <w:t xml:space="preserve"> web </w:t>
+                            </w:r>
+                            <w:proofErr w:type="spellStart"/>
+                            <w:r>
+                              <w:rPr>
+                                <w:lang w:val="en-US"/>
+                              </w:rPr>
+                              <w:t>berhasil</w:t>
+                            </w:r>
+                            <w:proofErr w:type="spellEnd"/>
+                          </w:p>
+                        </w:txbxContent>
+                      </wps:txbx>
+                      <wps:bodyPr rot="0" spcFirstLastPara="0" vertOverflow="overflow" horzOverflow="overflow" vert="horz" wrap="square" lIns="91440" tIns="45720" rIns="91440" bIns="45720" numCol="1" spcCol="0" rtlCol="0" fromWordArt="0" anchor="t" anchorCtr="0" forceAA="0" compatLnSpc="1">
+                        <a:prstTxWarp prst="textNoShape">
+                          <a:avLst/>
+                        </a:prstTxWarp>
+                        <a:noAutofit/>
+                      </wps:bodyPr>
+                    </wps:wsp>
+                  </a:graphicData>
+                </a:graphic>
+                <wp14:sizeRelH relativeFrom="margin">
+                  <wp14:pctWidth>0</wp14:pctWidth>
+                </wp14:sizeRelH>
+                <wp14:sizeRelV relativeFrom="margin">
+                  <wp14:pctHeight>0</wp14:pctHeight>
+                </wp14:sizeRelV>
+              </wp:anchor>
+            </w:drawing>
+          </mc:Choice>
+          <mc:Fallback>
+            <w:pict>
+              <v:shape w14:anchorId="44C35330" id="Text Box 25" o:spid="_x0000_s1031" type="#_x0000_t202" style="position:absolute;margin-left:285.65pt;margin-top:103.9pt;width:195.4pt;height:34.3pt;z-index:251669504;visibility:visible;mso-wrap-style:square;mso-width-percent:0;mso-height-percent:0;mso-wrap-distance-left:9pt;mso-wrap-distance-top:0;mso-wrap-distance-right:9pt;mso-wrap-distance-bottom:0;mso-position-horizontal:absolute;mso-position-horizontal-relative:margin;mso-position-vertical:absolute;mso-position-vertical-relative:text;mso-width-percent:0;mso-height-percent:0;mso-width-relative:margin;mso-height-relative:margin;v-text-anchor:top" o:gfxdata="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" fillcolor="white [3201]" strokeweight=".5pt">
+                <v:textbox>
+                  <w:txbxContent>
+                    <w:p>
+                      <w:pPr>
+                        <w:rPr>
+                          <w:lang w:val="en-US"/>
+                        </w:rPr>
+                      </w:pPr>
+                      <w:proofErr w:type="spellStart"/>
+                      <w:r>
+                        <w:rPr>
+                          <w:lang w:val="en-US"/>
+                        </w:rPr>
+                        <w:t>Pada</w:t>
+                      </w:r>
+                      <w:proofErr w:type="spellEnd"/>
+                      <w:r>
+                        <w:rPr>
+                          <w:lang w:val="en-US"/>
+                        </w:rPr>
+                        <w:t xml:space="preserve"> </w:t>
+                      </w:r>
+                      <w:proofErr w:type="spellStart"/>
+                      <w:r>
+                        <w:rPr>
+                          <w:lang w:val="en-US"/>
+                        </w:rPr>
+                        <w:t>saat</w:t>
+                      </w:r>
+                      <w:proofErr w:type="spellEnd"/>
+                      <w:r>
+                        <w:rPr>
+                          <w:lang w:val="en-US"/>
+                        </w:rPr>
+                        <w:t xml:space="preserve"> </w:t>
+                      </w:r>
+                      <w:proofErr w:type="spellStart"/>
+                      <w:r>
+                        <w:rPr>
+                          <w:lang w:val="en-US"/>
+                        </w:rPr>
+                        <w:t>pertama</w:t>
+                      </w:r>
+                      <w:proofErr w:type="spellEnd"/>
+                      <w:r>
+                        <w:rPr>
+                          <w:lang w:val="en-US"/>
+                        </w:rPr>
+                        <w:t xml:space="preserve"> </w:t>
+                      </w:r>
+                      <w:proofErr w:type="spellStart"/>
+                      <w:r>
+                        <w:rPr>
+                          <w:lang w:val="en-US"/>
+                        </w:rPr>
+                        <w:t>jalankan</w:t>
+                      </w:r>
+                      <w:proofErr w:type="spellEnd"/>
+                      <w:r>
+                        <w:rPr>
+                          <w:lang w:val="en-US"/>
+                        </w:rPr>
+                        <w:t xml:space="preserve"> web </w:t>
+                      </w:r>
+                      <w:proofErr w:type="spellStart"/>
+                      <w:r>
+                        <w:rPr>
+                          <w:lang w:val="en-US"/>
+                        </w:rPr>
+                        <w:t>berhasil</w:t>
+                      </w:r>
+                      <w:proofErr w:type="spellEnd"/>
+                    </w:p>
+                  </w:txbxContent>
+                </v:textbox>
+                <w10:wrap anchorx="margin"/>
+              </v:shape>
+            </w:pict>
+          </mc:Fallback>
+        </mc:AlternateContent>
+      </w:r>
+      <w:r>
+        <w:rPr>
+          <w:noProof/>
+          <w:lang w:val="en-US"/>
         </w:rPr>
         <w:drawing>
-          <wp:inline distT="0" distB="0" distL="0" distR="0" wp14:anchorId="77256D3D" wp14:editId="4AD5BD31">
-            <wp:extent cx="6646545" cy="2468880"/>
-            <wp:effectExtent l="0" t="0" r="1905" b="7620"/>
-            <wp:docPr id="10" name="Picture 10"/>
+          <wp:anchor distT="0" distB="0" distL="114300" distR="114300" simplePos="0" relativeHeight="251667456" behindDoc="0" locked="0" layoutInCell="1" allowOverlap="1" wp14:anchorId="6060AF8B" wp14:editId="14BCC965">
+            <wp:simplePos x="0" y="0"/>
+            <wp:positionH relativeFrom="column">
+              <wp:posOffset>2982685</wp:posOffset>
+            </wp:positionH>
+            <wp:positionV relativeFrom="paragraph">
+              <wp:posOffset>318679</wp:posOffset>
+            </wp:positionV>
+            <wp:extent cx="3584303" cy="679455"/>
+            <wp:effectExtent l="0" t="0" r="0" b="6350"/>
+            <wp:wrapNone/>
+            <wp:docPr id="11" name="Picture 11"/>
             <wp:cNvGraphicFramePr>
               <a:graphicFrameLocks xmlns:a="http://schemas.openxmlformats.org/drawingml/2006/main" noChangeAspect="1"/>
             </wp:cNvGraphicFramePr>
@@ -1714,36 +3567,56 @@
                     <pic:cNvPr id="1" name=""/>
                     <pic:cNvPicPr/>
                   </pic:nvPicPr>
-                  <pic:blipFill>
-                    <a:blip r:embed="rId14"/>
-                    <a:stretch>
-                      <a:fillRect/>
-                    </a:stretch>
+                  <pic:blipFill rotWithShape="1">
+                    <a:blip r:embed="rId14">
+                      <a:extLst>
+                        <a:ext uri="{28A0092B-C50C-407E-A947-70E740481C1C}">
+                          <a14:useLocalDpi xmlns:a14="http://schemas.microsoft.com/office/drawing/2010/main" val="0"/>
+                        </a:ext>
+                      </a:extLst>
+                    </a:blip>
+                    <a:srcRect t="10285" b="13103"/>
+                    <a:stretch/>
                   </pic:blipFill>
-                  <pic:spPr>
+                  <pic:spPr bwMode="auto">
                     <a:xfrm>
                       <a:off x="0" y="0"/>
-                      <a:ext cx="6646545" cy="2468880"/>
+                      <a:ext cx="3603385" cy="683072"/>
                     </a:xfrm>
                     <a:prstGeom prst="rect">
                       <a:avLst/>
                     </a:prstGeom>
+                    <a:ln>
+                      <a:noFill/>
+                    </a:ln>
+                    <a:extLst>
+                      <a:ext uri="{53640926-AAD7-44D8-BBD7-CCE9431645EC}">
+                        <a14:shadowObscured xmlns:a14="http://schemas.microsoft.com/office/drawing/2010/main"/>
+                      </a:ext>
+                    </a:extLst>
                   </pic:spPr>
                 </pic:pic>
               </a:graphicData>
             </a:graphic>
-          </wp:inline>
+            <wp14:sizeRelH relativeFrom="margin">
+              <wp14:pctWidth>0</wp14:pctWidth>
+            </wp14:sizeRelH>
+            <wp14:sizeRelV relativeFrom="margin">
+              <wp14:pctHeight>0</wp14:pctHeight>
+            </wp14:sizeRelV>
+          </wp:anchor>
         </w:drawing>
       </w:r>
       <w:r>
         <w:rPr>
           <w:noProof/>
+          <w:lang w:val="en-US"/>
         </w:rPr>
         <w:drawing>
-          <wp:inline distT="0" distB="0" distL="0" distR="0" wp14:anchorId="169B4278" wp14:editId="5D51A1E0">
-            <wp:extent cx="3848100" cy="952500"/>
-            <wp:effectExtent l="0" t="0" r="0" b="0"/>
-            <wp:docPr id="11" name="Picture 11"/>
+          <wp:inline distT="0" distB="0" distL="0" distR="0" wp14:anchorId="77256D3D" wp14:editId="7841EA59">
+            <wp:extent cx="6646545" cy="2468880"/>
+            <wp:effectExtent l="0" t="0" r="1905" b="7620"/>
+            <wp:docPr id="10" name="Picture 10"/>
             <wp:cNvGraphicFramePr>
               <a:graphicFrameLocks xmlns:a="http://schemas.openxmlformats.org/drawingml/2006/main" noChangeAspect="1"/>
             </wp:cNvGraphicFramePr>
@@ -1763,7 +3636,7 @@
                   <pic:spPr>
                     <a:xfrm>
                       <a:off x="0" y="0"/>
-                      <a:ext cx="3848100" cy="952500"/>
+                      <a:ext cx="6646545" cy="2468880"/>
                     </a:xfrm>
                     <a:prstGeom prst="rect">
                       <a:avLst/>
@@ -1778,8 +3651,8 @@
       <w:r>
         <w:rPr>
           <w:noProof/>
-        </w:rPr>
-        <w:lastRenderedPageBreak/>
+          <w:lang w:val="en-US"/>
+        </w:rPr>
         <w:drawing>
           <wp:inline distT="0" distB="0" distL="0" distR="0" wp14:anchorId="07A165D7" wp14:editId="3EDB485B">
             <wp:extent cx="6646545" cy="2463800"/>
@@ -1819,11 +3692,12 @@
       <w:r>
         <w:rPr>
           <w:noProof/>
+          <w:lang w:val="en-US"/>
         </w:rPr>
         <w:drawing>
-          <wp:inline distT="0" distB="0" distL="0" distR="0" wp14:anchorId="2A140040" wp14:editId="5C5A64A6">
-            <wp:extent cx="3771900" cy="981075"/>
-            <wp:effectExtent l="0" t="0" r="0" b="9525"/>
+          <wp:inline distT="0" distB="0" distL="0" distR="0" wp14:anchorId="2A140040" wp14:editId="7671B274">
+            <wp:extent cx="3770956" cy="744855"/>
+            <wp:effectExtent l="0" t="0" r="1270" b="0"/>
             <wp:docPr id="12" name="Picture 12"/>
             <wp:cNvGraphicFramePr>
               <a:graphicFrameLocks xmlns:a="http://schemas.openxmlformats.org/drawingml/2006/main" noChangeAspect="1"/>
@@ -1835,20 +3709,27 @@
                     <pic:cNvPr id="1" name=""/>
                     <pic:cNvPicPr/>
                   </pic:nvPicPr>
-                  <pic:blipFill>
+                  <pic:blipFill rotWithShape="1">
                     <a:blip r:embed="rId17"/>
-                    <a:stretch>
-                      <a:fillRect/>
-                    </a:stretch>
+                    <a:srcRect t="10360" b="13699"/>
+                    <a:stretch/>
                   </pic:blipFill>
-                  <pic:spPr>
+                  <pic:spPr bwMode="auto">
                     <a:xfrm>
                       <a:off x="0" y="0"/>
-                      <a:ext cx="3771900" cy="981075"/>
+                      <a:ext cx="3771900" cy="745042"/>
                     </a:xfrm>
                     <a:prstGeom prst="rect">
                       <a:avLst/>
                     </a:prstGeom>
+                    <a:ln>
+                      <a:noFill/>
+                    </a:ln>
+                    <a:extLst>
+                      <a:ext uri="{53640926-AAD7-44D8-BBD7-CCE9431645EC}">
+                        <a14:shadowObscured xmlns:a14="http://schemas.microsoft.com/office/drawing/2010/main"/>
+                      </a:ext>
+                    </a:extLst>
                   </pic:spPr>
                 </pic:pic>
               </a:graphicData>
@@ -1880,7 +3761,27 @@
           <w:szCs w:val="24"/>
           <w:lang w:val="en-US"/>
         </w:rPr>
-        <w:t>A</w:t>
+        <w:t xml:space="preserve">Prog6 </w:t>
+      </w:r>
+      <w:proofErr w:type="spellStart"/>
+      <w:r>
+        <w:rPr>
+          <w:rFonts w:ascii="Times New Roman" w:hAnsi="Times New Roman" w:cs="Times New Roman"/>
+          <w:sz w:val="24"/>
+          <w:szCs w:val="24"/>
+          <w:lang w:val="en-US"/>
+        </w:rPr>
+        <w:t>untuk</w:t>
+      </w:r>
+      <w:proofErr w:type="spellEnd"/>
+      <w:r>
+        <w:rPr>
+          <w:rFonts w:ascii="Times New Roman" w:hAnsi="Times New Roman" w:cs="Times New Roman"/>
+          <w:sz w:val="24"/>
+          <w:szCs w:val="24"/>
+          <w:lang w:val="en-US"/>
+        </w:rPr>
+        <w:t xml:space="preserve"> insert data</w:t>
       </w:r>
     </w:p>
     <w:p>
@@ -1897,11 +3798,74 @@
       <w:r>
         <w:rPr>
           <w:noProof/>
+          <w:lang w:val="en-US"/>
         </w:rPr>
         <w:drawing>
-          <wp:inline distT="0" distB="0" distL="0" distR="0" wp14:anchorId="253E81DA" wp14:editId="0A3CF436">
-            <wp:extent cx="6646545" cy="2092960"/>
-            <wp:effectExtent l="0" t="0" r="1905" b="2540"/>
+          <wp:anchor distT="0" distB="0" distL="114300" distR="114300" simplePos="0" relativeHeight="251672576" behindDoc="0" locked="0" layoutInCell="1" allowOverlap="1" wp14:anchorId="188AC8D7" wp14:editId="33C7BA67">
+            <wp:simplePos x="0" y="0"/>
+            <wp:positionH relativeFrom="column">
+              <wp:posOffset>2827867</wp:posOffset>
+            </wp:positionH>
+            <wp:positionV relativeFrom="paragraph">
+              <wp:posOffset>65617</wp:posOffset>
+            </wp:positionV>
+            <wp:extent cx="3479800" cy="684413"/>
+            <wp:effectExtent l="0" t="0" r="6350" b="1905"/>
+            <wp:wrapNone/>
+            <wp:docPr id="15" name="Picture 15"/>
+            <wp:cNvGraphicFramePr>
+              <a:graphicFrameLocks xmlns:a="http://schemas.openxmlformats.org/drawingml/2006/main" noChangeAspect="1"/>
+            </wp:cNvGraphicFramePr>
+            <a:graphic xmlns:a="http://schemas.openxmlformats.org/drawingml/2006/main">
+              <a:graphicData uri="http://schemas.openxmlformats.org/drawingml/2006/picture">
+                <pic:pic xmlns:pic="http://schemas.openxmlformats.org/drawingml/2006/picture">
+                  <pic:nvPicPr>
+                    <pic:cNvPr id="1" name=""/>
+                    <pic:cNvPicPr/>
+                  </pic:nvPicPr>
+                  <pic:blipFill rotWithShape="1">
+                    <a:blip r:embed="rId18">
+                      <a:extLst>
+                        <a:ext uri="{28A0092B-C50C-407E-A947-70E740481C1C}">
+                          <a14:useLocalDpi xmlns:a14="http://schemas.microsoft.com/office/drawing/2010/main" val="0"/>
+                        </a:ext>
+                      </a:extLst>
+                    </a:blip>
+                    <a:srcRect t="5738" r="2593" b="12067"/>
+                    <a:stretch/>
+                  </pic:blipFill>
+                  <pic:spPr bwMode="auto">
+                    <a:xfrm>
+                      <a:off x="0" y="0"/>
+                      <a:ext cx="3479800" cy="684413"/>
+                    </a:xfrm>
+                    <a:prstGeom prst="rect">
+                      <a:avLst/>
+                    </a:prstGeom>
+                    <a:ln>
+                      <a:noFill/>
+                    </a:ln>
+                    <a:extLst>
+                      <a:ext uri="{53640926-AAD7-44D8-BBD7-CCE9431645EC}">
+                        <a14:shadowObscured xmlns:a14="http://schemas.microsoft.com/office/drawing/2010/main"/>
+                      </a:ext>
+                    </a:extLst>
+                  </pic:spPr>
+                </pic:pic>
+              </a:graphicData>
+            </a:graphic>
+          </wp:anchor>
+        </w:drawing>
+      </w:r>
+      <w:r>
+        <w:rPr>
+          <w:noProof/>
+          <w:lang w:val="en-US"/>
+        </w:rPr>
+        <w:drawing>
+          <wp:inline distT="0" distB="0" distL="0" distR="0" wp14:anchorId="253E81DA" wp14:editId="20890F84">
+            <wp:extent cx="6646545" cy="1830493"/>
+            <wp:effectExtent l="0" t="0" r="1905" b="0"/>
             <wp:docPr id="14" name="Picture 14"/>
             <wp:cNvGraphicFramePr>
               <a:graphicFrameLocks xmlns:a="http://schemas.openxmlformats.org/drawingml/2006/main" noChangeAspect="1"/>
@@ -1913,20 +3877,27 @@
                     <pic:cNvPr id="1" name=""/>
                     <pic:cNvPicPr/>
                   </pic:nvPicPr>
-                  <pic:blipFill>
-                    <a:blip r:embed="rId18"/>
-                    <a:stretch>
-                      <a:fillRect/>
-                    </a:stretch>
+                  <pic:blipFill rotWithShape="1">
+                    <a:blip r:embed="rId19"/>
+                    <a:srcRect t="12540"/>
+                    <a:stretch/>
                   </pic:blipFill>
-                  <pic:spPr>
+                  <pic:spPr bwMode="auto">
                     <a:xfrm>
                       <a:off x="0" y="0"/>
-                      <a:ext cx="6646545" cy="2092960"/>
+                      <a:ext cx="6646545" cy="1830493"/>
                     </a:xfrm>
                     <a:prstGeom prst="rect">
                       <a:avLst/>
                     </a:prstGeom>
+                    <a:ln>
+                      <a:noFill/>
+                    </a:ln>
+                    <a:extLst>
+                      <a:ext uri="{53640926-AAD7-44D8-BBD7-CCE9431645EC}">
+                        <a14:shadowObscured xmlns:a14="http://schemas.microsoft.com/office/drawing/2010/main"/>
+                      </a:ext>
+                    </a:extLst>
                   </pic:spPr>
                 </pic:pic>
               </a:graphicData>
@@ -1934,54 +3905,103 @@
           </wp:inline>
         </w:drawing>
       </w:r>
+    </w:p>
+    <w:p>
+      <w:pPr>
+        <w:pStyle w:val="ListParagraph"/>
+        <w:spacing w:line="240" w:lineRule="auto"/>
+        <w:ind w:left="0"/>
+        <w:rPr>
+          <w:rFonts w:ascii="Times New Roman" w:hAnsi="Times New Roman" w:cs="Times New Roman"/>
+          <w:sz w:val="24"/>
+          <w:szCs w:val="24"/>
+        </w:rPr>
+      </w:pPr>
       <w:r>
         <w:rPr>
           <w:noProof/>
+          <w:lang w:val="en-US"/>
+        </w:rPr>
+        <w:lastRenderedPageBreak/>
+        <mc:AlternateContent>
+          <mc:Choice Requires="wps">
+            <w:drawing>
+              <wp:anchor distT="0" distB="0" distL="114300" distR="114300" simplePos="0" relativeHeight="251673600" behindDoc="0" locked="0" layoutInCell="1" allowOverlap="1" wp14:anchorId="2D57A04C" wp14:editId="2DE4ED8A">
+                <wp:simplePos x="0" y="0"/>
+                <wp:positionH relativeFrom="column">
+                  <wp:posOffset>16933</wp:posOffset>
+                </wp:positionH>
+                <wp:positionV relativeFrom="paragraph">
+                  <wp:posOffset>1659467</wp:posOffset>
+                </wp:positionV>
+                <wp:extent cx="5562600" cy="194733"/>
+                <wp:effectExtent l="0" t="0" r="19050" b="15240"/>
+                <wp:wrapNone/>
+                <wp:docPr id="27" name="Rectangle 27"/>
+                <wp:cNvGraphicFramePr/>
+                <a:graphic xmlns:a="http://schemas.openxmlformats.org/drawingml/2006/main">
+                  <a:graphicData uri="http://schemas.microsoft.com/office/word/2010/wordprocessingShape">
+                    <wps:wsp>
+                      <wps:cNvSpPr/>
+                      <wps:spPr>
+                        <a:xfrm>
+                          <a:off x="0" y="0"/>
+                          <a:ext cx="5562600" cy="194733"/>
+                        </a:xfrm>
+                        <a:prstGeom prst="rect">
+                          <a:avLst/>
+                        </a:prstGeom>
+                        <a:noFill/>
+                        <a:ln>
+                          <a:solidFill>
+                            <a:srgbClr val="FF0000"/>
+                          </a:solidFill>
+                        </a:ln>
+                      </wps:spPr>
+                      <wps:style>
+                        <a:lnRef idx="2">
+                          <a:schemeClr val="accent1">
+                            <a:shade val="50000"/>
+                          </a:schemeClr>
+                        </a:lnRef>
+                        <a:fillRef idx="1">
+                          <a:schemeClr val="accent1"/>
+                        </a:fillRef>
+                        <a:effectRef idx="0">
+                          <a:schemeClr val="accent1"/>
+                        </a:effectRef>
+                        <a:fontRef idx="minor">
+                          <a:schemeClr val="lt1"/>
+                        </a:fontRef>
+                      </wps:style>
+                      <wps:bodyPr rot="0" spcFirstLastPara="0" vertOverflow="overflow" horzOverflow="overflow" vert="horz" wrap="square" lIns="91440" tIns="45720" rIns="91440" bIns="45720" numCol="1" spcCol="0" rtlCol="0" fromWordArt="0" anchor="ctr" anchorCtr="0" forceAA="0" compatLnSpc="1">
+                        <a:prstTxWarp prst="textNoShape">
+                          <a:avLst/>
+                        </a:prstTxWarp>
+                        <a:noAutofit/>
+                      </wps:bodyPr>
+                    </wps:wsp>
+                  </a:graphicData>
+                </a:graphic>
+              </wp:anchor>
+            </w:drawing>
+          </mc:Choice>
+          <mc:Fallback>
+            <w:pict>
+              <v:rect w14:anchorId="6BC2786D" id="Rectangle 27" o:spid="_x0000_s1026" style="position:absolute;margin-left:1.35pt;margin-top:130.65pt;width:438pt;height:15.35pt;z-index:251673600;visibility:visible;mso-wrap-style:square;mso-wrap-distance-left:9pt;mso-wrap-distance-top:0;mso-wrap-distance-right:9pt;mso-wrap-distance-bottom:0;mso-position-horizontal:absolute;mso-position-horizontal-relative:text;mso-position-vertical:absolute;mso-position-vertical-relative:text;v-text-anchor:middle" o:gfxdata="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" filled="f" strokecolor="red" strokeweight="1pt"/>
+            </w:pict>
+          </mc:Fallback>
+        </mc:AlternateContent>
+      </w:r>
+      <w:r>
+        <w:rPr>
+          <w:noProof/>
+          <w:lang w:val="en-US"/>
         </w:rPr>
         <w:drawing>
-          <wp:inline distT="0" distB="0" distL="0" distR="0" wp14:anchorId="33E79DF7" wp14:editId="57A3D7BC">
-            <wp:extent cx="3800475" cy="885825"/>
-            <wp:effectExtent l="0" t="0" r="9525" b="9525"/>
-            <wp:docPr id="15" name="Picture 15"/>
-            <wp:cNvGraphicFramePr>
-              <a:graphicFrameLocks xmlns:a="http://schemas.openxmlformats.org/drawingml/2006/main" noChangeAspect="1"/>
-            </wp:cNvGraphicFramePr>
-            <a:graphic xmlns:a="http://schemas.openxmlformats.org/drawingml/2006/main">
-              <a:graphicData uri="http://schemas.openxmlformats.org/drawingml/2006/picture">
-                <pic:pic xmlns:pic="http://schemas.openxmlformats.org/drawingml/2006/picture">
-                  <pic:nvPicPr>
-                    <pic:cNvPr id="1" name=""/>
-                    <pic:cNvPicPr/>
-                  </pic:nvPicPr>
-                  <pic:blipFill>
-                    <a:blip r:embed="rId19"/>
-                    <a:stretch>
-                      <a:fillRect/>
-                    </a:stretch>
-                  </pic:blipFill>
-                  <pic:spPr>
-                    <a:xfrm>
-                      <a:off x="0" y="0"/>
-                      <a:ext cx="3800475" cy="885825"/>
-                    </a:xfrm>
-                    <a:prstGeom prst="rect">
-                      <a:avLst/>
-                    </a:prstGeom>
-                  </pic:spPr>
-                </pic:pic>
-              </a:graphicData>
-            </a:graphic>
-          </wp:inline>
-        </w:drawing>
-      </w:r>
-      <w:r>
-        <w:rPr>
-          <w:noProof/>
-        </w:rPr>
-        <w:drawing>
-          <wp:inline distT="0" distB="0" distL="0" distR="0" wp14:anchorId="6C734B33" wp14:editId="1E18DE6A">
-            <wp:extent cx="5638800" cy="714375"/>
-            <wp:effectExtent l="0" t="0" r="0" b="9525"/>
+          <wp:inline distT="0" distB="0" distL="0" distR="0" wp14:anchorId="6C734B33" wp14:editId="30A686DD">
+            <wp:extent cx="5634044" cy="372533"/>
+            <wp:effectExtent l="0" t="0" r="0" b="8890"/>
             <wp:docPr id="16" name="Picture 16"/>
             <wp:cNvGraphicFramePr>
               <a:graphicFrameLocks xmlns:a="http://schemas.openxmlformats.org/drawingml/2006/main" noChangeAspect="1"/>
@@ -1993,20 +4013,27 @@
                     <pic:cNvPr id="1" name=""/>
                     <pic:cNvPicPr/>
                   </pic:nvPicPr>
-                  <pic:blipFill>
+                  <pic:blipFill rotWithShape="1">
                     <a:blip r:embed="rId20"/>
-                    <a:stretch>
-                      <a:fillRect/>
-                    </a:stretch>
+                    <a:srcRect t="29630" b="18178"/>
+                    <a:stretch/>
                   </pic:blipFill>
-                  <pic:spPr>
+                  <pic:spPr bwMode="auto">
                     <a:xfrm>
                       <a:off x="0" y="0"/>
-                      <a:ext cx="5638800" cy="714375"/>
+                      <a:ext cx="5638800" cy="372847"/>
                     </a:xfrm>
                     <a:prstGeom prst="rect">
                       <a:avLst/>
                     </a:prstGeom>
+                    <a:ln>
+                      <a:noFill/>
+                    </a:ln>
+                    <a:extLst>
+                      <a:ext uri="{53640926-AAD7-44D8-BBD7-CCE9431645EC}">
+                        <a14:shadowObscured xmlns:a14="http://schemas.microsoft.com/office/drawing/2010/main"/>
+                      </a:ext>
+                    </a:extLst>
                   </pic:spPr>
                 </pic:pic>
               </a:graphicData>
@@ -2017,6 +4044,7 @@
       <w:r>
         <w:rPr>
           <w:noProof/>
+          <w:lang w:val="en-US"/>
         </w:rPr>
         <w:drawing>
           <wp:inline distT="0" distB="0" distL="0" distR="0" wp14:anchorId="6DCFD93A" wp14:editId="59CD842C">
@@ -2057,10 +4085,11 @@
       <w:r>
         <w:rPr>
           <w:noProof/>
+          <w:lang w:val="en-US"/>
         </w:rPr>
         <w:drawing>
-          <wp:inline distT="0" distB="0" distL="0" distR="0" wp14:anchorId="4B06FD57" wp14:editId="6631DFD9">
-            <wp:extent cx="5791200" cy="809625"/>
+          <wp:inline distT="0" distB="0" distL="0" distR="0" wp14:anchorId="4B06FD57" wp14:editId="3D7597D0">
+            <wp:extent cx="5638800" cy="809625"/>
             <wp:effectExtent l="0" t="0" r="0" b="9525"/>
             <wp:docPr id="18" name="Picture 18"/>
             <wp:cNvGraphicFramePr>
@@ -2073,20 +4102,27 @@
                     <pic:cNvPr id="1" name=""/>
                     <pic:cNvPicPr/>
                   </pic:nvPicPr>
-                  <pic:blipFill>
+                  <pic:blipFill rotWithShape="1">
                     <a:blip r:embed="rId22"/>
-                    <a:stretch>
-                      <a:fillRect/>
-                    </a:stretch>
+                    <a:srcRect l="2631"/>
+                    <a:stretch/>
                   </pic:blipFill>
-                  <pic:spPr>
+                  <pic:spPr bwMode="auto">
                     <a:xfrm>
                       <a:off x="0" y="0"/>
-                      <a:ext cx="5791200" cy="809625"/>
+                      <a:ext cx="5638800" cy="809625"/>
                     </a:xfrm>
                     <a:prstGeom prst="rect">
                       <a:avLst/>
                     </a:prstGeom>
+                    <a:ln>
+                      <a:noFill/>
+                    </a:ln>
+                    <a:extLst>
+                      <a:ext uri="{53640926-AAD7-44D8-BBD7-CCE9431645EC}">
+                        <a14:shadowObscured xmlns:a14="http://schemas.microsoft.com/office/drawing/2010/main"/>
+                      </a:ext>
+                    </a:extLst>
                   </pic:spPr>
                 </pic:pic>
               </a:graphicData>
@@ -2118,7 +4154,67 @@
           <w:szCs w:val="24"/>
           <w:lang w:val="en-US"/>
         </w:rPr>
-        <w:t>A</w:t>
+        <w:t xml:space="preserve">Prog6 </w:t>
+      </w:r>
+      <w:proofErr w:type="spellStart"/>
+      <w:r>
+        <w:rPr>
+          <w:rFonts w:ascii="Times New Roman" w:hAnsi="Times New Roman" w:cs="Times New Roman"/>
+          <w:sz w:val="24"/>
+          <w:szCs w:val="24"/>
+          <w:lang w:val="en-US"/>
+        </w:rPr>
+        <w:t>untuk</w:t>
+      </w:r>
+      <w:proofErr w:type="spellEnd"/>
+      <w:r>
+        <w:rPr>
+          <w:rFonts w:ascii="Times New Roman" w:hAnsi="Times New Roman" w:cs="Times New Roman"/>
+          <w:sz w:val="24"/>
+          <w:szCs w:val="24"/>
+          <w:lang w:val="en-US"/>
+        </w:rPr>
+        <w:t xml:space="preserve"> </w:t>
+      </w:r>
+      <w:proofErr w:type="spellStart"/>
+      <w:r>
+        <w:rPr>
+          <w:rFonts w:ascii="Times New Roman" w:hAnsi="Times New Roman" w:cs="Times New Roman"/>
+          <w:sz w:val="24"/>
+          <w:szCs w:val="24"/>
+          <w:lang w:val="en-US"/>
+        </w:rPr>
+        <w:t>memasukkan</w:t>
+      </w:r>
+      <w:proofErr w:type="spellEnd"/>
+      <w:r>
+        <w:rPr>
+          <w:rFonts w:ascii="Times New Roman" w:hAnsi="Times New Roman" w:cs="Times New Roman"/>
+          <w:sz w:val="24"/>
+          <w:szCs w:val="24"/>
+          <w:lang w:val="en-US"/>
+        </w:rPr>
+        <w:t xml:space="preserve"> data </w:t>
+      </w:r>
+      <w:proofErr w:type="spellStart"/>
+      <w:r>
+        <w:rPr>
+          <w:rFonts w:ascii="Times New Roman" w:hAnsi="Times New Roman" w:cs="Times New Roman"/>
+          <w:sz w:val="24"/>
+          <w:szCs w:val="24"/>
+          <w:lang w:val="en-US"/>
+        </w:rPr>
+        <w:t>melalui</w:t>
+      </w:r>
+      <w:proofErr w:type="spellEnd"/>
+      <w:r>
+        <w:rPr>
+          <w:rFonts w:ascii="Times New Roman" w:hAnsi="Times New Roman" w:cs="Times New Roman"/>
+          <w:sz w:val="24"/>
+          <w:szCs w:val="24"/>
+          <w:lang w:val="en-US"/>
+        </w:rPr>
+        <w:t xml:space="preserve"> form web</w:t>
       </w:r>
     </w:p>
     <w:p>
@@ -2135,14 +4231,16 @@
       </w:pPr>
       <w:r>
         <w:rPr>
-          <w:noProof/>
-        </w:rPr>
-        <w:lastRenderedPageBreak/>
+          <w:rFonts w:ascii="Times New Roman" w:hAnsi="Times New Roman" w:cs="Times New Roman"/>
+          <w:sz w:val="24"/>
+          <w:szCs w:val="24"/>
+          <w:lang w:val="en-US"/>
+        </w:rPr>
         <w:drawing>
-          <wp:inline distT="0" distB="0" distL="0" distR="0" wp14:anchorId="78067502" wp14:editId="2AC3C90F">
-            <wp:extent cx="4200525" cy="1876425"/>
-            <wp:effectExtent l="0" t="0" r="9525" b="9525"/>
-            <wp:docPr id="19" name="Picture 19"/>
+          <wp:inline distT="0" distB="0" distL="0" distR="0" wp14:anchorId="3B0F583B" wp14:editId="56B89A36">
+            <wp:extent cx="6335009" cy="7182852"/>
+            <wp:effectExtent l="0" t="0" r="8890" b="0"/>
+            <wp:docPr id="28" name="Picture 28"/>
             <wp:cNvGraphicFramePr>
               <a:graphicFrameLocks xmlns:a="http://schemas.openxmlformats.org/drawingml/2006/main" noChangeAspect="1"/>
             </wp:cNvGraphicFramePr>
@@ -2162,7 +4260,7 @@
                   <pic:spPr>
                     <a:xfrm>
                       <a:off x="0" y="0"/>
-                      <a:ext cx="4200525" cy="1876425"/>
+                      <a:ext cx="6335009" cy="7182852"/>
                     </a:xfrm>
                     <a:prstGeom prst="rect">
                       <a:avLst/>
@@ -2174,14 +4272,163 @@
           </wp:inline>
         </w:drawing>
       </w:r>
+    </w:p>
+    <w:p>
+      <w:pPr>
+        <w:pStyle w:val="ListParagraph"/>
+        <w:spacing w:line="240" w:lineRule="auto"/>
+        <w:ind w:left="0"/>
+        <w:rPr>
+          <w:rFonts w:ascii="Times New Roman" w:hAnsi="Times New Roman" w:cs="Times New Roman"/>
+          <w:sz w:val="24"/>
+          <w:szCs w:val="24"/>
+          <w:lang w:val="en-US"/>
+        </w:rPr>
+      </w:pPr>
+      <w:r>
+        <w:rPr>
+          <w:rFonts w:ascii="Times New Roman" w:hAnsi="Times New Roman" w:cs="Times New Roman"/>
+          <w:sz w:val="24"/>
+          <w:szCs w:val="24"/>
+          <w:lang w:val="en-US"/>
+        </w:rPr>
+        <w:drawing>
+          <wp:inline distT="0" distB="0" distL="0" distR="0" wp14:anchorId="3523C090" wp14:editId="6DE040B0">
+            <wp:extent cx="6306185" cy="1295400"/>
+            <wp:effectExtent l="0" t="0" r="0" b="0"/>
+            <wp:docPr id="30" name="Picture 30"/>
+            <wp:cNvGraphicFramePr>
+              <a:graphicFrameLocks xmlns:a="http://schemas.openxmlformats.org/drawingml/2006/main" noChangeAspect="1"/>
+            </wp:cNvGraphicFramePr>
+            <a:graphic xmlns:a="http://schemas.openxmlformats.org/drawingml/2006/main">
+              <a:graphicData uri="http://schemas.openxmlformats.org/drawingml/2006/picture">
+                <pic:pic xmlns:pic="http://schemas.openxmlformats.org/drawingml/2006/picture">
+                  <pic:nvPicPr>
+                    <pic:cNvPr id="1" name=""/>
+                    <pic:cNvPicPr/>
+                  </pic:nvPicPr>
+                  <pic:blipFill rotWithShape="1">
+                    <a:blip r:embed="rId24"/>
+                    <a:srcRect t="2910" b="72366"/>
+                    <a:stretch/>
+                  </pic:blipFill>
+                  <pic:spPr bwMode="auto">
+                    <a:xfrm>
+                      <a:off x="0" y="0"/>
+                      <a:ext cx="6306430" cy="1295450"/>
+                    </a:xfrm>
+                    <a:prstGeom prst="rect">
+                      <a:avLst/>
+                    </a:prstGeom>
+                    <a:ln>
+                      <a:noFill/>
+                    </a:ln>
+                    <a:extLst>
+                      <a:ext uri="{53640926-AAD7-44D8-BBD7-CCE9431645EC}">
+                        <a14:shadowObscured xmlns:a14="http://schemas.microsoft.com/office/drawing/2010/main"/>
+                      </a:ext>
+                    </a:extLst>
+                  </pic:spPr>
+                </pic:pic>
+              </a:graphicData>
+            </a:graphic>
+          </wp:inline>
+        </w:drawing>
+      </w:r>
+    </w:p>
+    <w:p>
+      <w:pPr>
+        <w:pStyle w:val="ListParagraph"/>
+        <w:spacing w:line="240" w:lineRule="auto"/>
+        <w:ind w:left="0"/>
+        <w:rPr>
+          <w:rFonts w:ascii="Times New Roman" w:hAnsi="Times New Roman" w:cs="Times New Roman"/>
+          <w:sz w:val="24"/>
+          <w:szCs w:val="24"/>
+          <w:lang w:val="en-US"/>
+        </w:rPr>
+      </w:pPr>
+      <w:r>
+        <w:rPr>
+          <w:rFonts w:ascii="Times New Roman" w:hAnsi="Times New Roman" w:cs="Times New Roman"/>
+          <w:sz w:val="24"/>
+          <w:szCs w:val="24"/>
+          <w:lang w:val="en-US"/>
+        </w:rPr>
+        <w:lastRenderedPageBreak/>
+        <w:drawing>
+          <wp:inline distT="0" distB="0" distL="0" distR="0" wp14:anchorId="75F88FF2" wp14:editId="2230ECB3">
+            <wp:extent cx="6306185" cy="3676650"/>
+            <wp:effectExtent l="0" t="0" r="0" b="0"/>
+            <wp:docPr id="29" name="Picture 29"/>
+            <wp:cNvGraphicFramePr>
+              <a:graphicFrameLocks xmlns:a="http://schemas.openxmlformats.org/drawingml/2006/main" noChangeAspect="1"/>
+            </wp:cNvGraphicFramePr>
+            <a:graphic xmlns:a="http://schemas.openxmlformats.org/drawingml/2006/main">
+              <a:graphicData uri="http://schemas.openxmlformats.org/drawingml/2006/picture">
+                <pic:pic xmlns:pic="http://schemas.openxmlformats.org/drawingml/2006/picture">
+                  <pic:nvPicPr>
+                    <pic:cNvPr id="1" name=""/>
+                    <pic:cNvPicPr/>
+                  </pic:nvPicPr>
+                  <pic:blipFill rotWithShape="1">
+                    <a:blip r:embed="rId24"/>
+                    <a:srcRect l="302" t="24724" r="-302" b="5104"/>
+                    <a:stretch/>
+                  </pic:blipFill>
+                  <pic:spPr bwMode="auto">
+                    <a:xfrm>
+                      <a:off x="0" y="0"/>
+                      <a:ext cx="6306430" cy="3676793"/>
+                    </a:xfrm>
+                    <a:prstGeom prst="rect">
+                      <a:avLst/>
+                    </a:prstGeom>
+                    <a:ln>
+                      <a:noFill/>
+                    </a:ln>
+                    <a:extLst>
+                      <a:ext uri="{53640926-AAD7-44D8-BBD7-CCE9431645EC}">
+                        <a14:shadowObscured xmlns:a14="http://schemas.microsoft.com/office/drawing/2010/main"/>
+                      </a:ext>
+                    </a:extLst>
+                  </pic:spPr>
+                </pic:pic>
+              </a:graphicData>
+            </a:graphic>
+          </wp:inline>
+        </w:drawing>
+      </w:r>
+    </w:p>
+    <w:p>
+      <w:pPr>
+        <w:pStyle w:val="ListParagraph"/>
+        <w:spacing w:line="240" w:lineRule="auto"/>
+        <w:ind w:left="0"/>
+        <w:rPr>
+          <w:rFonts w:ascii="Times New Roman" w:hAnsi="Times New Roman" w:cs="Times New Roman"/>
+          <w:sz w:val="24"/>
+          <w:szCs w:val="24"/>
+          <w:lang w:val="en-US"/>
+        </w:rPr>
+      </w:pPr>
       <w:r>
         <w:rPr>
           <w:noProof/>
+          <w:lang w:val="en-US"/>
         </w:rPr>
         <w:drawing>
-          <wp:inline distT="0" distB="0" distL="0" distR="0" wp14:anchorId="31A41295" wp14:editId="7E69AB00">
+          <wp:anchor distT="0" distB="0" distL="114300" distR="114300" simplePos="0" relativeHeight="251674624" behindDoc="0" locked="0" layoutInCell="1" allowOverlap="1" wp14:anchorId="49EE564A" wp14:editId="67FB900D">
+            <wp:simplePos x="0" y="0"/>
+            <wp:positionH relativeFrom="column">
+              <wp:posOffset>3276600</wp:posOffset>
+            </wp:positionH>
+            <wp:positionV relativeFrom="paragraph">
+              <wp:posOffset>438332</wp:posOffset>
+            </wp:positionV>
             <wp:extent cx="3429000" cy="733425"/>
             <wp:effectExtent l="0" t="0" r="0" b="9525"/>
+            <wp:wrapNone/>
             <wp:docPr id="20" name="Picture 20"/>
             <wp:cNvGraphicFramePr>
               <a:graphicFrameLocks xmlns:a="http://schemas.openxmlformats.org/drawingml/2006/main" noChangeAspect="1"/>
@@ -2194,7 +4441,13 @@
                     <pic:cNvPicPr/>
                   </pic:nvPicPr>
                   <pic:blipFill>
-                    <a:blip r:embed="rId24"/>
+                    <a:blip r:embed="rId25">
+                      <a:extLst>
+                        <a:ext uri="{28A0092B-C50C-407E-A947-70E740481C1C}">
+                          <a14:useLocalDpi xmlns:a14="http://schemas.microsoft.com/office/drawing/2010/main" val="0"/>
+                        </a:ext>
+                      </a:extLst>
+                    </a:blip>
                     <a:stretch>
                       <a:fillRect/>
                     </a:stretch>
@@ -2211,17 +4464,164 @@
                 </pic:pic>
               </a:graphicData>
             </a:graphic>
+            <wp14:sizeRelH relativeFrom="page">
+              <wp14:pctWidth>0</wp14:pctWidth>
+            </wp14:sizeRelH>
+            <wp14:sizeRelV relativeFrom="page">
+              <wp14:pctHeight>0</wp14:pctHeight>
+            </wp14:sizeRelV>
+          </wp:anchor>
+        </w:drawing>
+      </w:r>
+      <w:r>
+        <w:rPr>
+          <w:noProof/>
+          <w:lang w:val="en-US"/>
+        </w:rPr>
+        <w:drawing>
+          <wp:inline distT="0" distB="0" distL="0" distR="0" wp14:anchorId="78067502" wp14:editId="5C5A42B5">
+            <wp:extent cx="3755390" cy="1785258"/>
+            <wp:effectExtent l="0" t="0" r="0" b="5715"/>
+            <wp:docPr id="19" name="Picture 19"/>
+            <wp:cNvGraphicFramePr>
+              <a:graphicFrameLocks xmlns:a="http://schemas.openxmlformats.org/drawingml/2006/main" noChangeAspect="1"/>
+            </wp:cNvGraphicFramePr>
+            <a:graphic xmlns:a="http://schemas.openxmlformats.org/drawingml/2006/main">
+              <a:graphicData uri="http://schemas.openxmlformats.org/drawingml/2006/picture">
+                <pic:pic xmlns:pic="http://schemas.openxmlformats.org/drawingml/2006/picture">
+                  <pic:nvPicPr>
+                    <pic:cNvPr id="1" name=""/>
+                    <pic:cNvPicPr/>
+                  </pic:nvPicPr>
+                  <pic:blipFill rotWithShape="1">
+                    <a:blip r:embed="rId26"/>
+                    <a:srcRect l="1296" r="9297" b="4854"/>
+                    <a:stretch/>
+                  </pic:blipFill>
+                  <pic:spPr bwMode="auto">
+                    <a:xfrm>
+                      <a:off x="0" y="0"/>
+                      <a:ext cx="3755571" cy="1785344"/>
+                    </a:xfrm>
+                    <a:prstGeom prst="rect">
+                      <a:avLst/>
+                    </a:prstGeom>
+                    <a:ln>
+                      <a:noFill/>
+                    </a:ln>
+                    <a:extLst>
+                      <a:ext uri="{53640926-AAD7-44D8-BBD7-CCE9431645EC}">
+                        <a14:shadowObscured xmlns:a14="http://schemas.microsoft.com/office/drawing/2010/main"/>
+                      </a:ext>
+                    </a:extLst>
+                  </pic:spPr>
+                </pic:pic>
+              </a:graphicData>
+            </a:graphic>
           </wp:inline>
         </w:drawing>
       </w:r>
+    </w:p>
+    <w:p>
+      <w:pPr>
+        <w:pStyle w:val="ListParagraph"/>
+        <w:spacing w:line="240" w:lineRule="auto"/>
+        <w:ind w:left="0"/>
+        <w:rPr>
+          <w:rFonts w:ascii="Times New Roman" w:hAnsi="Times New Roman" w:cs="Times New Roman"/>
+          <w:sz w:val="24"/>
+          <w:szCs w:val="24"/>
+          <w:lang w:val="en-US"/>
+        </w:rPr>
+      </w:pPr>
+      <w:bookmarkStart w:id="0" w:name="_GoBack"/>
       <w:r>
         <w:rPr>
           <w:noProof/>
+          <w:lang w:val="en-US"/>
+        </w:rPr>
+        <mc:AlternateContent>
+          <mc:Choice Requires="wps">
+            <w:drawing>
+              <wp:anchor distT="0" distB="0" distL="114300" distR="114300" simplePos="0" relativeHeight="251676672" behindDoc="0" locked="0" layoutInCell="1" allowOverlap="1" wp14:anchorId="668632BC" wp14:editId="637B4217">
+                <wp:simplePos x="0" y="0"/>
+                <wp:positionH relativeFrom="margin">
+                  <wp:align>left</wp:align>
+                </wp:positionH>
+                <wp:positionV relativeFrom="paragraph">
+                  <wp:posOffset>846545</wp:posOffset>
+                </wp:positionV>
+                <wp:extent cx="5562600" cy="194733"/>
+                <wp:effectExtent l="0" t="0" r="19050" b="15240"/>
+                <wp:wrapNone/>
+                <wp:docPr id="31" name="Rectangle 31"/>
+                <wp:cNvGraphicFramePr/>
+                <a:graphic xmlns:a="http://schemas.openxmlformats.org/drawingml/2006/main">
+                  <a:graphicData uri="http://schemas.microsoft.com/office/word/2010/wordprocessingShape">
+                    <wps:wsp>
+                      <wps:cNvSpPr/>
+                      <wps:spPr>
+                        <a:xfrm>
+                          <a:off x="0" y="0"/>
+                          <a:ext cx="5562600" cy="194733"/>
+                        </a:xfrm>
+                        <a:prstGeom prst="rect">
+                          <a:avLst/>
+                        </a:prstGeom>
+                        <a:noFill/>
+                        <a:ln>
+                          <a:solidFill>
+                            <a:srgbClr val="FF0000"/>
+                          </a:solidFill>
+                        </a:ln>
+                      </wps:spPr>
+                      <wps:style>
+                        <a:lnRef idx="2">
+                          <a:schemeClr val="accent1">
+                            <a:shade val="50000"/>
+                          </a:schemeClr>
+                        </a:lnRef>
+                        <a:fillRef idx="1">
+                          <a:schemeClr val="accent1"/>
+                        </a:fillRef>
+                        <a:effectRef idx="0">
+                          <a:schemeClr val="accent1"/>
+                        </a:effectRef>
+                        <a:fontRef idx="minor">
+                          <a:schemeClr val="lt1"/>
+                        </a:fontRef>
+                      </wps:style>
+                      <wps:bodyPr rot="0" spcFirstLastPara="0" vertOverflow="overflow" horzOverflow="overflow" vert="horz" wrap="square" lIns="91440" tIns="45720" rIns="91440" bIns="45720" numCol="1" spcCol="0" rtlCol="0" fromWordArt="0" anchor="ctr" anchorCtr="0" forceAA="0" compatLnSpc="1">
+                        <a:prstTxWarp prst="textNoShape">
+                          <a:avLst/>
+                        </a:prstTxWarp>
+                        <a:noAutofit/>
+                      </wps:bodyPr>
+                    </wps:wsp>
+                  </a:graphicData>
+                </a:graphic>
+              </wp:anchor>
+            </w:drawing>
+          </mc:Choice>
+          <mc:Fallback>
+            <w:pict>
+              <v:rect w14:anchorId="5CE9A64C" id="Rectangle 31" o:spid="_x0000_s1026" style="position:absolute;margin-left:0;margin-top:66.65pt;width:438pt;height:15.35pt;z-index:251676672;visibility:visible;mso-wrap-style:square;mso-wrap-distance-left:9pt;mso-wrap-distance-top:0;mso-wrap-distance-right:9pt;mso-wrap-distance-bottom:0;mso-position-horizontal:left;mso-position-horizontal-relative:margin;mso-position-vertical:absolute;mso-position-vertical-relative:text;v-text-anchor:middle" o:gfxdata="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" filled="f" strokecolor="red" strokeweight="1pt">
+                <w10:wrap anchorx="margin"/>
+              </v:rect>
+            </w:pict>
+          </mc:Fallback>
+        </mc:AlternateContent>
+      </w:r>
+      <w:bookmarkEnd w:id="0"/>
+      <w:r>
+        <w:rPr>
+          <w:noProof/>
+          <w:lang w:val="en-US"/>
         </w:rPr>
         <w:drawing>
-          <wp:inline distT="0" distB="0" distL="0" distR="0" wp14:anchorId="65929399" wp14:editId="43353EE8">
-            <wp:extent cx="5857875" cy="1200150"/>
-            <wp:effectExtent l="0" t="0" r="9525" b="0"/>
+          <wp:inline distT="0" distB="0" distL="0" distR="0" wp14:anchorId="65929399" wp14:editId="48C6BD2D">
+            <wp:extent cx="5596467" cy="1075055"/>
+            <wp:effectExtent l="0" t="0" r="4445" b="0"/>
             <wp:docPr id="21" name="Picture 21"/>
             <wp:cNvGraphicFramePr>
               <a:graphicFrameLocks xmlns:a="http://schemas.openxmlformats.org/drawingml/2006/main" noChangeAspect="1"/>
@@ -2233,20 +4633,27 @@
                     <pic:cNvPr id="1" name=""/>
                     <pic:cNvPicPr/>
                   </pic:nvPicPr>
-                  <pic:blipFill>
-                    <a:blip r:embed="rId25"/>
-                    <a:stretch>
-                      <a:fillRect/>
-                    </a:stretch>
+                  <pic:blipFill rotWithShape="1">
+                    <a:blip r:embed="rId27"/>
+                    <a:srcRect l="2890" r="1550" b="10402"/>
+                    <a:stretch/>
                   </pic:blipFill>
-                  <pic:spPr>
+                  <pic:spPr bwMode="auto">
                     <a:xfrm>
                       <a:off x="0" y="0"/>
-                      <a:ext cx="5857875" cy="1200150"/>
+                      <a:ext cx="5597779" cy="1075307"/>
                     </a:xfrm>
                     <a:prstGeom prst="rect">
                       <a:avLst/>
                     </a:prstGeom>
+                    <a:ln>
+                      <a:noFill/>
+                    </a:ln>
+                    <a:extLst>
+                      <a:ext uri="{53640926-AAD7-44D8-BBD7-CCE9431645EC}">
+                        <a14:shadowObscured xmlns:a14="http://schemas.microsoft.com/office/drawing/2010/main"/>
+                      </a:ext>
+                    </a:extLst>
                   </pic:spPr>
                 </pic:pic>
               </a:graphicData>
@@ -2303,7 +4710,7 @@
           <w:szCs w:val="24"/>
           <w:lang w:val="en-US"/>
         </w:rPr>
-        <w:t>7/6/2022 7:14:41 PM</w:t>
+        <w:t>7/7/2022 9:06:39 AM</w:t>
       </w:r>
       <w:r>
         <w:rPr>
@@ -2336,8 +4743,8 @@
 </file>
 
 <file path=word/numbering.xml><?xml version="1.0" encoding="utf-8"?>
-<w:numbering xmlns:wpc="http://schemas.microsoft.com/office/word/2010/wordprocessingCanvas" xmlns:cx="http://schemas.microsoft.com/office/drawing/2014/chartex" xmlns:cx1="http://schemas.microsoft.com/office/drawing/2015/9/8/chartex" xmlns:cx2="http://schemas.microsoft.com/office/drawing/2015/10/21/chartex" xmlns:cx3="http://schemas.microsoft.com/office/drawing/2016/5/9/chartex" xmlns:cx4="http://schemas.microsoft.com/office/drawing/2016/5/10/chartex" xmlns:cx5="http://schemas.microsoft.com/office/drawing/2016/5/11/chartex" xmlns:cx6="http://schemas.microsoft.com/office/drawing/2016/5/12/chartex" xmlns:cx7="http://schemas.microsoft.com/office/drawing/2016/5/13/chartex" xmlns:cx8="http://schemas.microsoft.com/office/drawing/2016/5/14/chartex" xmlns:mc="http://schemas.openxmlformats.org/markup-compatibility/2006" xmlns:aink="http://schemas.microsoft.com/office/drawing/2016/ink" xmlns:am3d="http://schemas.microsoft.com/office/drawing/2017/model3d" xmlns:o="urn:schemas-microsoft-com:office:office" xmlns:r="http://schemas.openxmlformats.org/officeDocument/2006/relationships" xmlns:m="http://schemas.openxmlformats.org/officeDocument/2006/math" xmlns:v="urn:schemas-microsoft-com:vml" xmlns:wp14="http://schemas.microsoft.com/office/word/2010/wordprocessingDrawing" xmlns:wp="http://schemas.openxmlformats.org/drawingml/2006/wordprocessingDrawing" xmlns:w10="urn:schemas-microsoft-com:office:word" xmlns:w="http://schemas.openxmlformats.org/wordprocessingml/2006/main" xmlns:w14="http://schemas.microsoft.com/office/word/2010/wordml" xmlns:w15="http://schemas.microsoft.com/office/word/2012/wordml" xmlns:w16cex="http://schemas.microsoft.com/office/word/2018/wordml/cex" xmlns:w16cid="http://schemas.microsoft.com/office/word/2016/wordml/cid" xmlns:w16="http://schemas.microsoft.com/office/word/2018/wordml" xmlns:w16se="http://schemas.microsoft.com/office/word/2015/wordml/symex" xmlns:wpg="http://schemas.microsoft.com/office/word/2010/wordprocessingGroup" xmlns:wpi="http://schemas.microsoft.com/office/word/2010/wordprocessingInk" xmlns:wne="http://schemas.microsoft.com/office/word/2006/wordml" xmlns:wps="http://schemas.microsoft.com/office/word/2010/wordprocessingShape" mc:Ignorable="w14 w15 w16se w16cid w16 w16cex wp14">
-  <w:abstractNum w:abstractNumId="0" w15:restartNumberingAfterBreak="0">
+<w:numbering xmlns:wpc="http://schemas.microsoft.com/office/word/2010/wordprocessingCanvas" xmlns:mc="http://schemas.openxmlformats.org/markup-compatibility/2006" xmlns:o="urn:schemas-microsoft-com:office:office" xmlns:r="http://schemas.openxmlformats.org/officeDocument/2006/relationships" xmlns:m="http://schemas.openxmlformats.org/officeDocument/2006/math" xmlns:v="urn:schemas-microsoft-com:vml" xmlns:wp14="http://schemas.microsoft.com/office/word/2010/wordprocessingDrawing" xmlns:wp="http://schemas.openxmlformats.org/drawingml/2006/wordprocessingDrawing" xmlns:w10="urn:schemas-microsoft-com:office:word" xmlns:w="http://schemas.openxmlformats.org/wordprocessingml/2006/main" xmlns:w14="http://schemas.microsoft.com/office/word/2010/wordml" xmlns:w15="http://schemas.microsoft.com/office/word/2012/wordml" xmlns:wpg="http://schemas.microsoft.com/office/word/2010/wordprocessingGroup" xmlns:wpi="http://schemas.microsoft.com/office/word/2010/wordprocessingInk" xmlns:wne="http://schemas.microsoft.com/office/word/2006/wordml" xmlns:wps="http://schemas.microsoft.com/office/word/2010/wordprocessingShape" mc:Ignorable="w14 w15 wp14">
+  <w:abstractNum w:abstractNumId="0">
     <w:nsid w:val="0EE772B0"/>
     <w:multiLevelType w:val="hybridMultilevel"/>
     <w:tmpl w:val="542EF222"/>
@@ -2433,7 +4840,7 @@
 </file>
 
 <file path=word/styles.xml><?xml version="1.0" encoding="utf-8"?>
-<w:styles xmlns:mc="http://schemas.openxmlformats.org/markup-compatibility/2006" xmlns:r="http://schemas.openxmlformats.org/officeDocument/2006/relationships" xmlns:w="http://schemas.openxmlformats.org/wordprocessingml/2006/main" xmlns:w14="http://schemas.microsoft.com/office/word/2010/wordml" xmlns:w15="http://schemas.microsoft.com/office/word/2012/wordml" xmlns:w16cex="http://schemas.microsoft.com/office/word/2018/wordml/cex" xmlns:w16cid="http://schemas.microsoft.com/office/word/2016/wordml/cid" xmlns:w16="http://schemas.microsoft.com/office/word/2018/wordml" xmlns:w16se="http://schemas.microsoft.com/office/word/2015/wordml/symex" mc:Ignorable="w14 w15 w16se w16cid w16 w16cex">
+<w:styles xmlns:mc="http://schemas.openxmlformats.org/markup-compatibility/2006" xmlns:r="http://schemas.openxmlformats.org/officeDocument/2006/relationships" xmlns:w="http://schemas.openxmlformats.org/wordprocessingml/2006/main" xmlns:w14="http://schemas.microsoft.com/office/word/2010/wordml" xmlns:w15="http://schemas.microsoft.com/office/word/2012/wordml" mc:Ignorable="w14 w15">
   <w:docDefaults>
     <w:rPrDefault>
       <w:rPr>
@@ -2449,7 +4856,7 @@
       </w:pPr>
     </w:pPrDefault>
   </w:docDefaults>
-  <w:latentStyles w:defLockedState="0" w:defUIPriority="99" w:defSemiHidden="0" w:defUnhideWhenUsed="0" w:defQFormat="0" w:count="376">
+  <w:latentStyles w:defLockedState="0" w:defUIPriority="99" w:defSemiHidden="0" w:defUnhideWhenUsed="0" w:defQFormat="0" w:count="371">
     <w:lsdException w:name="Normal" w:uiPriority="0" w:qFormat="1"/>
     <w:lsdException w:name="heading 1" w:uiPriority="9" w:qFormat="1"/>
     <w:lsdException w:name="heading 2" w:semiHidden="1" w:uiPriority="9" w:unhideWhenUsed="1" w:qFormat="1"/>
@@ -2821,11 +5228,6 @@
     <w:lsdException w:name="List Table 5 Dark Accent 6" w:uiPriority="50"/>
     <w:lsdException w:name="List Table 6 Colorful Accent 6" w:uiPriority="51"/>
     <w:lsdException w:name="List Table 7 Colorful Accent 6" w:uiPriority="52"/>
-    <w:lsdException w:name="Mention" w:semiHidden="1" w:unhideWhenUsed="1"/>
-    <w:lsdException w:name="Smart Hyperlink" w:semiHidden="1" w:unhideWhenUsed="1"/>
-    <w:lsdException w:name="Hashtag" w:semiHidden="1" w:unhideWhenUsed="1"/>
-    <w:lsdException w:name="Unresolved Mention" w:semiHidden="1" w:unhideWhenUsed="1"/>
-    <w:lsdException w:name="Smart Link" w:semiHidden="1" w:unhideWhenUsed="1"/>
   </w:latentStyles>
   <w:style w:type="paragraph" w:default="1" w:styleId="Normal">
     <w:name w:val="Normal"/>

</xml_diff>